<commit_message>
ajout contenue dans le code
</commit_message>
<xml_diff>
--- a/doc/dossier Modélisation Mathématique.docx
+++ b/doc/dossier Modélisation Mathématique.docx
@@ -1055,28 +1055,64 @@
         <w:t>Le code</w:t>
       </w:r>
     </w:p>
-    <w:p>
+    <w:p/>
+    <w:p/>
+    <w:p/>
+    <w:p>
+      <w:pPr>
+        <w:spacing w:after="160"/>
+        <w:jc w:val="left"/>
+      </w:pPr>
+      <w:r>
+        <w:br w:type="page"/>
+      </w:r>
+    </w:p>
+    <w:p>
+      <w:pPr>
+        <w:pStyle w:val="Titre2"/>
+      </w:pPr>
+      <w:r>
+        <w:lastRenderedPageBreak/>
+        <w:t>Outil de travail</w:t>
+      </w:r>
+    </w:p>
+    <w:p>
+      <w:r>
+        <w:t xml:space="preserve">Pour réaliser notre projet d’automate cellulaire, nous avons </w:t>
+      </w:r>
+      <w:r>
+        <w:t>constamment</w:t>
+      </w:r>
+      <w:r>
+        <w:t xml:space="preserve"> travaillé en équipe. Nous avons utilisé le</w:t>
+      </w:r>
       <w:bookmarkStart w:id="1" w:name="_GoBack"/>
       <w:bookmarkEnd w:id="1"/>
-    </w:p>
-    <w:p/>
-    <w:p/>
-    <w:p>
-      <w:pPr>
-        <w:spacing w:after="160"/>
-        <w:jc w:val="left"/>
-      </w:pPr>
-      <w:r>
-        <w:br w:type="page"/>
-      </w:r>
-    </w:p>
-    <w:p>
-      <w:pPr>
-        <w:pStyle w:val="Titre2"/>
-      </w:pPr>
-      <w:r>
-        <w:lastRenderedPageBreak/>
-        <w:t>Outil de travail</w:t>
+      <w:r>
+        <w:t>s logiciels :</w:t>
+      </w:r>
+    </w:p>
+    <w:p>
+      <w:pPr>
+        <w:pStyle w:val="Paragraphedeliste"/>
+        <w:numPr>
+          <w:ilvl w:val="0"/>
+          <w:numId w:val="1"/>
+        </w:numPr>
+      </w:pPr>
+      <w:r>
+        <w:t xml:space="preserve">Sublime </w:t>
+      </w:r>
+      <w:proofErr w:type="spellStart"/>
+      <w:r>
+        <w:t>Text</w:t>
+      </w:r>
+      <w:proofErr w:type="spellEnd"/>
+      <w:r>
+        <w:t xml:space="preserve"> qui est open source</w:t>
+      </w:r>
+      <w:r>
+        <w:t xml:space="preserve">, </w:t>
       </w:r>
     </w:p>
     <w:sectPr>
@@ -2394,7 +2430,7 @@
 </file>
 
 <file path=customXml/itemProps1.xml><?xml version="1.0" encoding="utf-8"?>
-<ds:datastoreItem xmlns:ds="http://schemas.openxmlformats.org/officeDocument/2006/customXml" ds:itemID="{14038692-6B50-476F-8F73-C4338A6B8D09}">
+<ds:datastoreItem xmlns:ds="http://schemas.openxmlformats.org/officeDocument/2006/customXml" ds:itemID="{0E3F8347-90B7-42D4-B102-93EAAEAE5FF5}">
   <ds:schemaRefs>
     <ds:schemaRef ds:uri="http://schemas.openxmlformats.org/officeDocument/2006/bibliography"/>
   </ds:schemaRefs>

</xml_diff>

<commit_message>
ajout dans outil et source
</commit_message>
<xml_diff>
--- a/doc/dossier Modélisation Mathématique.docx
+++ b/doc/dossier Modélisation Mathématique.docx
@@ -712,7 +712,13 @@
     </w:p>
     <w:p>
       <w:r>
-        <w:t>Nous avons choisi de modéliser un automate cellulaire</w:t>
+        <w:t>Nous avons choisi de modéliser</w:t>
+      </w:r>
+      <w:r>
+        <w:t>, dans le langage de programmation Python,</w:t>
+      </w:r>
+      <w:r>
+        <w:t xml:space="preserve"> un automate cellulaire</w:t>
       </w:r>
       <w:r>
         <w:t xml:space="preserve">, une matrice, </w:t>
@@ -994,7 +1000,15 @@
         <w:t xml:space="preserve"> d’une population de tout âge</w:t>
       </w:r>
       <w:r>
-        <w:t xml:space="preserve"> (0 à 100 ans)</w:t>
+        <w:t xml:space="preserve"> (0 à 10</w:t>
+      </w:r>
+      <w:r>
+        <w:t>5</w:t>
+      </w:r>
+      <w:bookmarkStart w:id="1" w:name="_GoBack"/>
+      <w:bookmarkEnd w:id="1"/>
+      <w:r>
+        <w:t xml:space="preserve"> ans)</w:t>
       </w:r>
     </w:p>
     <w:p>
@@ -1073,7 +1087,10 @@
       </w:pPr>
       <w:r>
         <w:lastRenderedPageBreak/>
-        <w:t>Outil de travail</w:t>
+        <w:t xml:space="preserve">Outil </w:t>
+      </w:r>
+      <w:r>
+        <w:t>et source</w:t>
       </w:r>
     </w:p>
     <w:p>
@@ -1084,12 +1101,12 @@
         <w:t>constamment</w:t>
       </w:r>
       <w:r>
-        <w:t xml:space="preserve"> travaillé en équipe. Nous avons utilisé le</w:t>
-      </w:r>
-      <w:bookmarkStart w:id="1" w:name="_GoBack"/>
-      <w:bookmarkEnd w:id="1"/>
-      <w:r>
-        <w:t>s logiciels :</w:t>
+        <w:t xml:space="preserve"> travaillé en équipe.</w:t>
+      </w:r>
+    </w:p>
+    <w:p>
+      <w:r>
+        <w:t>Nous avons utilisé les logiciels :</w:t>
       </w:r>
     </w:p>
     <w:p>
@@ -1109,10 +1126,54 @@
       </w:r>
       <w:proofErr w:type="spellEnd"/>
       <w:r>
-        <w:t xml:space="preserve"> qui est open source</w:t>
-      </w:r>
-      <w:r>
-        <w:t xml:space="preserve">, </w:t>
+        <w:t xml:space="preserve"> : </w:t>
+      </w:r>
+      <w:r>
+        <w:t>est open source</w:t>
+      </w:r>
+      <w:r>
+        <w:t xml:space="preserve"> qui est exécutable sous le </w:t>
+      </w:r>
+      <w:proofErr w:type="spellStart"/>
+      <w:r>
+        <w:t>bash</w:t>
+      </w:r>
+      <w:proofErr w:type="spellEnd"/>
+      <w:r>
+        <w:t xml:space="preserve"> Linux et prend en compte le langage Python </w:t>
+      </w:r>
+      <w:r>
+        <w:t>(tout comme</w:t>
+      </w:r>
+      <w:r>
+        <w:t xml:space="preserve"> 44</w:t>
+      </w:r>
+      <w:r>
+        <w:t xml:space="preserve"> langage</w:t>
+      </w:r>
+      <w:r>
+        <w:t>s</w:t>
+      </w:r>
+      <w:r>
+        <w:t xml:space="preserve"> au totale)</w:t>
+      </w:r>
+    </w:p>
+    <w:p>
+      <w:pPr>
+        <w:pStyle w:val="Paragraphedeliste"/>
+        <w:numPr>
+          <w:ilvl w:val="0"/>
+          <w:numId w:val="1"/>
+        </w:numPr>
+      </w:pPr>
+      <w:r>
+        <w:t>Microsoft Word</w:t>
+      </w:r>
+      <w:r>
+        <w:t> :</w:t>
+      </w:r>
+      <w:r>
+        <w:t xml:space="preserve"> pour toute la rédaction du présent dossier</w:t>
       </w:r>
     </w:p>
     <w:sectPr>
@@ -2430,7 +2491,7 @@
 </file>
 
 <file path=customXml/itemProps1.xml><?xml version="1.0" encoding="utf-8"?>
-<ds:datastoreItem xmlns:ds="http://schemas.openxmlformats.org/officeDocument/2006/customXml" ds:itemID="{0E3F8347-90B7-42D4-B102-93EAAEAE5FF5}">
+<ds:datastoreItem xmlns:ds="http://schemas.openxmlformats.org/officeDocument/2006/customXml" ds:itemID="{27B642BF-56FB-45D1-9296-FCB7DC245B23}">
   <ds:schemaRefs>
     <ds:schemaRef ds:uri="http://schemas.openxmlformats.org/officeDocument/2006/bibliography"/>
   </ds:schemaRefs>

</xml_diff>

<commit_message>
rajout de contenue dans la partie code
</commit_message>
<xml_diff>
--- a/doc/dossier Modélisation Mathématique.docx
+++ b/doc/dossier Modélisation Mathématique.docx
@@ -380,6 +380,8 @@
           <w:sz w:val="28"/>
         </w:rPr>
       </w:pPr>
+      <w:bookmarkStart w:id="0" w:name="_GoBack"/>
+      <w:bookmarkEnd w:id="0"/>
     </w:p>
     <w:p>
       <w:pPr>
@@ -452,6 +454,30 @@
           <w:sz w:val="28"/>
         </w:rPr>
       </w:pPr>
+    </w:p>
+    <w:p>
+      <w:pPr>
+        <w:pStyle w:val="Pieddepage"/>
+        <w:tabs>
+          <w:tab w:val="left" w:pos="7248"/>
+        </w:tabs>
+        <w:jc w:val="center"/>
+        <w:rPr>
+          <w:sz w:val="28"/>
+        </w:rPr>
+      </w:pPr>
+      <w:r>
+        <w:rPr>
+          <w:sz w:val="28"/>
+        </w:rPr>
+        <w:t>Aurélien ROBINEAU, Damien PIEDANNA</w:t>
+      </w:r>
+      <w:r>
+        <w:rPr>
+          <w:sz w:val="28"/>
+        </w:rPr>
+        <w:t xml:space="preserve">, </w:t>
+      </w:r>
     </w:p>
     <w:p>
       <w:pPr>
@@ -465,18 +491,6 @@
           <w:sz w:val="28"/>
         </w:rPr>
       </w:pPr>
-      <w:r>
-        <w:rPr>
-          <w:sz w:val="28"/>
-        </w:rPr>
-        <w:t>Aurélien ROBINEAU, Damien PIEDANNA</w:t>
-      </w:r>
-      <w:r>
-        <w:rPr>
-          <w:sz w:val="28"/>
-        </w:rPr>
-        <w:t xml:space="preserve">, </w:t>
-      </w:r>
       <w:r>
         <w:rPr>
           <w:sz w:val="28"/>
@@ -602,7 +616,10 @@
               <w:tab w:val="right" w:leader="dot" w:pos="9062"/>
             </w:tabs>
             <w:rPr>
+              <w:rFonts w:asciiTheme="minorHAnsi" w:eastAsiaTheme="minorEastAsia" w:hAnsiTheme="minorHAnsi"/>
               <w:noProof/>
+              <w:sz w:val="22"/>
+              <w:lang w:eastAsia="fr-FR"/>
             </w:rPr>
           </w:pPr>
           <w:r>
@@ -626,7 +643,7 @@
             </w:rPr>
             <w:fldChar w:fldCharType="separate"/>
           </w:r>
-          <w:hyperlink w:anchor="_Toc526499772" w:history="1">
+          <w:hyperlink w:anchor="_Toc527018504" w:history="1">
             <w:r>
               <w:rPr>
                 <w:rStyle w:val="Lienhypertexte"/>
@@ -653,7 +670,7 @@
                 <w:noProof/>
                 <w:webHidden/>
               </w:rPr>
-              <w:instrText xml:space="preserve"> PAGEREF _Toc526499772 \h </w:instrText>
+              <w:instrText xml:space="preserve"> PAGEREF _Toc527018504 \h </w:instrText>
             </w:r>
             <w:r>
               <w:rPr>
@@ -674,6 +691,216 @@
                 <w:webHidden/>
               </w:rPr>
               <w:t>3</w:t>
+            </w:r>
+            <w:r>
+              <w:rPr>
+                <w:noProof/>
+                <w:webHidden/>
+              </w:rPr>
+              <w:fldChar w:fldCharType="end"/>
+            </w:r>
+          </w:hyperlink>
+        </w:p>
+        <w:p>
+          <w:pPr>
+            <w:pStyle w:val="TM2"/>
+            <w:tabs>
+              <w:tab w:val="right" w:leader="dot" w:pos="9062"/>
+            </w:tabs>
+            <w:rPr>
+              <w:rFonts w:asciiTheme="minorHAnsi" w:eastAsiaTheme="minorEastAsia" w:hAnsiTheme="minorHAnsi"/>
+              <w:noProof/>
+              <w:sz w:val="22"/>
+              <w:lang w:eastAsia="fr-FR"/>
+            </w:rPr>
+          </w:pPr>
+          <w:hyperlink w:anchor="_Toc527018505" w:history="1">
+            <w:r>
+              <w:rPr>
+                <w:rStyle w:val="Lienhypertexte"/>
+                <w:noProof/>
+              </w:rPr>
+              <w:t>Le code</w:t>
+            </w:r>
+            <w:r>
+              <w:rPr>
+                <w:noProof/>
+                <w:webHidden/>
+              </w:rPr>
+              <w:tab/>
+            </w:r>
+            <w:r>
+              <w:rPr>
+                <w:noProof/>
+                <w:webHidden/>
+              </w:rPr>
+              <w:fldChar w:fldCharType="begin"/>
+            </w:r>
+            <w:r>
+              <w:rPr>
+                <w:noProof/>
+                <w:webHidden/>
+              </w:rPr>
+              <w:instrText xml:space="preserve"> PAGEREF _Toc527018505 \h </w:instrText>
+            </w:r>
+            <w:r>
+              <w:rPr>
+                <w:noProof/>
+                <w:webHidden/>
+              </w:rPr>
+            </w:r>
+            <w:r>
+              <w:rPr>
+                <w:noProof/>
+                <w:webHidden/>
+              </w:rPr>
+              <w:fldChar w:fldCharType="separate"/>
+            </w:r>
+            <w:r>
+              <w:rPr>
+                <w:noProof/>
+                <w:webHidden/>
+              </w:rPr>
+              <w:t>4</w:t>
+            </w:r>
+            <w:r>
+              <w:rPr>
+                <w:noProof/>
+                <w:webHidden/>
+              </w:rPr>
+              <w:fldChar w:fldCharType="end"/>
+            </w:r>
+          </w:hyperlink>
+        </w:p>
+        <w:p>
+          <w:pPr>
+            <w:pStyle w:val="TM3"/>
+            <w:tabs>
+              <w:tab w:val="right" w:leader="dot" w:pos="9062"/>
+            </w:tabs>
+            <w:rPr>
+              <w:noProof/>
+            </w:rPr>
+          </w:pPr>
+          <w:hyperlink w:anchor="_Toc527018506" w:history="1">
+            <w:r>
+              <w:rPr>
+                <w:rStyle w:val="Lienhypertexte"/>
+                <w:noProof/>
+              </w:rPr>
+              <w:t>Génération de la matrice et des cases</w:t>
+            </w:r>
+            <w:r>
+              <w:rPr>
+                <w:noProof/>
+                <w:webHidden/>
+              </w:rPr>
+              <w:tab/>
+            </w:r>
+            <w:r>
+              <w:rPr>
+                <w:noProof/>
+                <w:webHidden/>
+              </w:rPr>
+              <w:fldChar w:fldCharType="begin"/>
+            </w:r>
+            <w:r>
+              <w:rPr>
+                <w:noProof/>
+                <w:webHidden/>
+              </w:rPr>
+              <w:instrText xml:space="preserve"> PAGEREF _Toc527018506 \h </w:instrText>
+            </w:r>
+            <w:r>
+              <w:rPr>
+                <w:noProof/>
+                <w:webHidden/>
+              </w:rPr>
+            </w:r>
+            <w:r>
+              <w:rPr>
+                <w:noProof/>
+                <w:webHidden/>
+              </w:rPr>
+              <w:fldChar w:fldCharType="separate"/>
+            </w:r>
+            <w:r>
+              <w:rPr>
+                <w:noProof/>
+                <w:webHidden/>
+              </w:rPr>
+              <w:t>4</w:t>
+            </w:r>
+            <w:r>
+              <w:rPr>
+                <w:noProof/>
+                <w:webHidden/>
+              </w:rPr>
+              <w:fldChar w:fldCharType="end"/>
+            </w:r>
+          </w:hyperlink>
+        </w:p>
+        <w:p>
+          <w:pPr>
+            <w:pStyle w:val="TM2"/>
+            <w:tabs>
+              <w:tab w:val="right" w:leader="dot" w:pos="9062"/>
+            </w:tabs>
+            <w:rPr>
+              <w:rFonts w:asciiTheme="minorHAnsi" w:eastAsiaTheme="minorEastAsia" w:hAnsiTheme="minorHAnsi"/>
+              <w:noProof/>
+              <w:sz w:val="22"/>
+              <w:lang w:eastAsia="fr-FR"/>
+            </w:rPr>
+          </w:pPr>
+          <w:hyperlink w:anchor="_Toc527018507" w:history="1">
+            <w:r>
+              <w:rPr>
+                <w:rStyle w:val="Lienhypertexte"/>
+                <w:noProof/>
+              </w:rPr>
+              <w:t>Outil et source</w:t>
+            </w:r>
+            <w:r>
+              <w:rPr>
+                <w:noProof/>
+                <w:webHidden/>
+              </w:rPr>
+              <w:tab/>
+            </w:r>
+            <w:r>
+              <w:rPr>
+                <w:noProof/>
+                <w:webHidden/>
+              </w:rPr>
+              <w:fldChar w:fldCharType="begin"/>
+            </w:r>
+            <w:r>
+              <w:rPr>
+                <w:noProof/>
+                <w:webHidden/>
+              </w:rPr>
+              <w:instrText xml:space="preserve"> PAGEREF _Toc527018507 \h </w:instrText>
+            </w:r>
+            <w:r>
+              <w:rPr>
+                <w:noProof/>
+                <w:webHidden/>
+              </w:rPr>
+            </w:r>
+            <w:r>
+              <w:rPr>
+                <w:noProof/>
+                <w:webHidden/>
+              </w:rPr>
+              <w:fldChar w:fldCharType="separate"/>
+            </w:r>
+            <w:r>
+              <w:rPr>
+                <w:noProof/>
+                <w:webHidden/>
+              </w:rPr>
+              <w:t>5</w:t>
             </w:r>
             <w:r>
               <w:rPr>
@@ -703,14 +930,14 @@
     <w:p>
       <w:pPr>
         <w:pStyle w:val="Titre2"/>
-        <w:spacing w:before="0" w:after="240"/>
-      </w:pPr>
-      <w:bookmarkStart w:id="0" w:name="_Toc526499772"/>
+        <w:spacing w:before="0"/>
+      </w:pPr>
+      <w:bookmarkStart w:id="1" w:name="_Toc527018504"/>
       <w:r>
         <w:lastRenderedPageBreak/>
         <w:t>Présentation du projet</w:t>
       </w:r>
-      <w:bookmarkEnd w:id="0"/>
+      <w:bookmarkEnd w:id="1"/>
     </w:p>
     <w:p>
       <w:r>
@@ -756,7 +983,19 @@
         <w:t>.</w:t>
       </w:r>
       <w:r>
-        <w:t xml:space="preserve"> Dans la globalité, la grille </w:t>
+        <w:t xml:space="preserve"> </w:t>
+      </w:r>
+      <w:r>
+        <w:t>L</w:t>
+      </w:r>
+      <w:r>
+        <w:t>a globalité</w:t>
+      </w:r>
+      <w:r>
+        <w:t xml:space="preserve"> de</w:t>
+      </w:r>
+      <w:r>
+        <w:t xml:space="preserve"> la grille </w:t>
       </w:r>
       <w:r>
         <w:t>représent</w:t>
@@ -768,34 +1007,54 @@
         <w:t>une zone géographique</w:t>
       </w:r>
       <w:r>
-        <w:t xml:space="preserve"> généré de manière randome</w:t>
+        <w:t xml:space="preserve"> généré de manière </w:t>
+      </w:r>
+      <w:proofErr w:type="spellStart"/>
+      <w:r>
+        <w:t>randome</w:t>
+      </w:r>
+      <w:proofErr w:type="spellEnd"/>
+      <w:r>
+        <w:t xml:space="preserve"> et</w:t>
+      </w:r>
+      <w:r>
+        <w:t xml:space="preserve"> </w:t>
+      </w:r>
+      <w:r>
+        <w:t xml:space="preserve">se faisant </w:t>
+      </w:r>
+      <w:r>
+        <w:t>infecter</w:t>
+      </w:r>
+      <w:r>
+        <w:t xml:space="preserve"> </w:t>
+      </w:r>
+      <w:r>
+        <w:t>par plusieurs virus</w:t>
+      </w:r>
+      <w:r>
+        <w:t xml:space="preserve"> au coure du temps</w:t>
+      </w:r>
+      <w:r>
+        <w:t xml:space="preserve">, </w:t>
+      </w:r>
+      <w:r>
+        <w:t>c’est</w:t>
+      </w:r>
+      <w:r>
+        <w:t>-</w:t>
+      </w:r>
+      <w:r>
+        <w:t>à</w:t>
+      </w:r>
+      <w:r>
+        <w:t>-</w:t>
+      </w:r>
+      <w:r>
+        <w:t>dire</w:t>
       </w:r>
       <w:r>
         <w:t>,</w:t>
-      </w:r>
-      <w:r>
-        <w:t xml:space="preserve"> </w:t>
-      </w:r>
-      <w:r>
-        <w:t xml:space="preserve">se faisant </w:t>
-      </w:r>
-      <w:r>
-        <w:t>infecter</w:t>
-      </w:r>
-      <w:r>
-        <w:t xml:space="preserve"> </w:t>
-      </w:r>
-      <w:r>
-        <w:t>par plusieurs virus</w:t>
-      </w:r>
-      <w:r>
-        <w:t xml:space="preserve"> au coure du temps</w:t>
-      </w:r>
-      <w:r>
-        <w:t xml:space="preserve">, </w:t>
-      </w:r>
-      <w:r>
-        <w:t>autrement dit,</w:t>
       </w:r>
       <w:r>
         <w:t xml:space="preserve"> jour </w:t>
@@ -851,7 +1110,18 @@
     <w:p/>
     <w:p>
       <w:r>
-        <w:t>Après la génération de la matrice, o</w:t>
+        <w:t>Lors de la compilation du programme, le terminal Linux s’ouvre pour afficher, l</w:t>
+      </w:r>
+      <w:r>
+        <w:t>a génération de la matrice</w:t>
+      </w:r>
+      <w:r>
+        <w:t>.</w:t>
+      </w:r>
+    </w:p>
+    <w:p>
+      <w:r>
+        <w:t>O</w:t>
       </w:r>
       <w:r>
         <w:t>n clique sur une case</w:t>
@@ -905,7 +1175,13 @@
         <w:t xml:space="preserve">vers les </w:t>
       </w:r>
       <w:r>
-        <w:t>cases voisine</w:t>
+        <w:t xml:space="preserve">cases </w:t>
+      </w:r>
+      <w:r>
+        <w:t xml:space="preserve">qui lui sont </w:t>
+      </w:r>
+      <w:r>
+        <w:t>voisine</w:t>
       </w:r>
       <w:r>
         <w:t>s</w:t>
@@ -917,7 +1193,13 @@
         <w:t xml:space="preserve"> Les cases voisines étant les 8 cases autour de la case courante.</w:t>
       </w:r>
       <w:r>
-        <w:t xml:space="preserve"> Cependant, on ne peut pas infecter une case dépourvue de population (blanche).</w:t>
+        <w:t xml:space="preserve"> </w:t>
+      </w:r>
+    </w:p>
+    <w:p/>
+    <w:p>
+      <w:r>
+        <w:t>Cependant, on ne peut pas infecter une case dépourvue de population (blanche).</w:t>
       </w:r>
     </w:p>
     <w:p>
@@ -928,7 +1210,19 @@
         <w:t xml:space="preserve">voisine de la case courante </w:t>
       </w:r>
       <w:r>
-        <w:t>possède ça propre probabilité d’être infectée pas la case courante.</w:t>
+        <w:t>possède ça propre probabilité d’être infectée pa</w:t>
+      </w:r>
+      <w:r>
+        <w:t>r</w:t>
+      </w:r>
+      <w:r>
+        <w:t xml:space="preserve"> la case courante</w:t>
+      </w:r>
+      <w:r>
+        <w:t xml:space="preserve"> au jour 1</w:t>
+      </w:r>
+      <w:r>
+        <w:t>.</w:t>
       </w:r>
     </w:p>
     <w:p/>
@@ -946,13 +1240,13 @@
         <w:t xml:space="preserve"> </w:t>
       </w:r>
       <w:r>
-        <w:t>infectée en</w:t>
-      </w:r>
-      <w:r>
-        <w:t xml:space="preserve"> par un</w:t>
-      </w:r>
-      <w:r>
-        <w:t xml:space="preserve"> et plus </w:t>
+        <w:t xml:space="preserve">infectée </w:t>
+      </w:r>
+      <w:r>
+        <w:t xml:space="preserve">par </w:t>
+      </w:r>
+      <w:r>
+        <w:t xml:space="preserve">les </w:t>
       </w:r>
       <w:r>
         <w:t>virus</w:t>
@@ -1040,8 +1334,13 @@
           <w:numId w:val="1"/>
         </w:numPr>
       </w:pPr>
-      <w:r>
-        <w:t>le taux d</w:t>
+      <w:proofErr w:type="gramStart"/>
+      <w:r>
+        <w:t>le</w:t>
+      </w:r>
+      <w:proofErr w:type="gramEnd"/>
+      <w:r>
+        <w:t xml:space="preserve"> taux d</w:t>
       </w:r>
       <w:r>
         <w:t xml:space="preserve">’infection </w:t>
@@ -1050,7 +1349,6 @@
         <w:t>d’un virus</w:t>
       </w:r>
     </w:p>
-    <w:p/>
     <w:p>
       <w:pPr>
         <w:spacing w:after="160"/>
@@ -1063,44 +1361,41 @@
     <w:p>
       <w:pPr>
         <w:pStyle w:val="Titre2"/>
-      </w:pPr>
+        <w:spacing w:before="0"/>
+      </w:pPr>
+      <w:bookmarkStart w:id="2" w:name="_Toc527018505"/>
       <w:r>
         <w:lastRenderedPageBreak/>
         <w:t>Le code</w:t>
       </w:r>
+      <w:bookmarkEnd w:id="2"/>
+    </w:p>
+    <w:p>
+      <w:r>
+        <w:t>Tout le programme a été codé</w:t>
+      </w:r>
+      <w:r>
+        <w:t xml:space="preserve"> de manière orienté objet.</w:t>
+      </w:r>
     </w:p>
     <w:p/>
-    <w:p/>
-    <w:p/>
-    <w:p>
-      <w:pPr>
-        <w:spacing w:after="160"/>
-        <w:jc w:val="left"/>
-      </w:pPr>
-      <w:r>
-        <w:br w:type="page"/>
-      </w:r>
-    </w:p>
-    <w:p>
-      <w:pPr>
-        <w:pStyle w:val="Titre2"/>
-      </w:pPr>
-      <w:r>
-        <w:lastRenderedPageBreak/>
-        <w:t xml:space="preserve">Outil </w:t>
-      </w:r>
-      <w:r>
-        <w:t>et source</w:t>
-      </w:r>
-    </w:p>
-    <w:p>
-      <w:r>
-        <w:t>Pour réaliser notre projet d’automate cellulaire, nous avons constamment travaillé en équipe.</w:t>
-      </w:r>
-    </w:p>
-    <w:p>
-      <w:r>
-        <w:t>Nous avons utilisé les logiciels :</w:t>
+    <w:p>
+      <w:pPr>
+        <w:pStyle w:val="Titre3"/>
+        <w:spacing w:before="0"/>
+      </w:pPr>
+      <w:bookmarkStart w:id="3" w:name="_Toc527018506"/>
+      <w:r>
+        <w:t>Génération de la matrice et des cases</w:t>
+      </w:r>
+      <w:bookmarkEnd w:id="3"/>
+    </w:p>
+    <w:p>
+      <w:r>
+        <w:t xml:space="preserve">Pour générer la matrice </w:t>
+      </w:r>
+      <w:r>
+        <w:t>nous avons créé une classe Grille qui contient :</w:t>
       </w:r>
     </w:p>
     <w:p>
@@ -1111,35 +1406,109 @@
           <w:numId w:val="1"/>
         </w:numPr>
       </w:pPr>
+      <w:proofErr w:type="gramStart"/>
+      <w:r>
+        <w:t>une</w:t>
+      </w:r>
+      <w:proofErr w:type="gramEnd"/>
+      <w:r>
+        <w:t xml:space="preserve"> méthode def __init__ qui va :</w:t>
+      </w:r>
+    </w:p>
+    <w:p>
+      <w:pPr>
+        <w:pStyle w:val="Paragraphedeliste"/>
+        <w:numPr>
+          <w:ilvl w:val="1"/>
+          <w:numId w:val="1"/>
+        </w:numPr>
+      </w:pPr>
+      <w:r>
+        <w:t>I</w:t>
+      </w:r>
+      <w:r>
+        <w:t xml:space="preserve">nitialiser la </w:t>
+      </w:r>
+      <w:r>
+        <w:t>matrice</w:t>
+      </w:r>
+      <w:r>
+        <w:t xml:space="preserve"> à une Hauteur et une Largeur respectivement égale à </w:t>
+      </w:r>
       <w:proofErr w:type="spellStart"/>
       <w:r>
-        <w:t>CoCalc</w:t>
+        <w:t>nbCelluleHauteur</w:t>
       </w:r>
       <w:proofErr w:type="spellEnd"/>
       <w:r>
-        <w:t xml:space="preserve"> : est open </w:t>
-      </w:r>
-      <w:proofErr w:type="gramStart"/>
-      <w:r>
-        <w:t>source hébergé</w:t>
-      </w:r>
-      <w:proofErr w:type="gramEnd"/>
-      <w:r>
-        <w:t xml:space="preserve"> par </w:t>
+        <w:t xml:space="preserve"> et </w:t>
       </w:r>
       <w:proofErr w:type="spellStart"/>
       <w:r>
-        <w:t>SageMath</w:t>
+        <w:t>nbCellouleLargeur</w:t>
       </w:r>
       <w:proofErr w:type="spellEnd"/>
       <w:r>
-        <w:t xml:space="preserve"> </w:t>
+        <w:t xml:space="preserve"> qui sont 2 des paramètres de cette méthode</w:t>
+      </w:r>
+      <w:r>
+        <w:t>.</w:t>
+      </w:r>
+    </w:p>
+    <w:p>
+      <w:pPr>
+        <w:pStyle w:val="Paragraphedeliste"/>
+        <w:numPr>
+          <w:ilvl w:val="1"/>
+          <w:numId w:val="1"/>
+        </w:numPr>
+      </w:pPr>
+      <w:r>
+        <w:t xml:space="preserve">Générer la taille de chaque Case en fonction de la </w:t>
       </w:r>
       <w:proofErr w:type="spellStart"/>
       <w:r>
-        <w:t>inc</w:t>
+        <w:t>hauteurPx</w:t>
       </w:r>
       <w:proofErr w:type="spellEnd"/>
+      <w:r>
+        <w:t xml:space="preserve"> (hauteur en pixel). C’est-à-dire qu’au plus il y aura de cellule au plus elles seront petites avec la même taille et inversement proportionnel.</w:t>
+      </w:r>
+    </w:p>
+    <w:p/>
+    <w:p/>
+    <w:p>
+      <w:pPr>
+        <w:spacing w:after="160"/>
+        <w:jc w:val="left"/>
+      </w:pPr>
+      <w:r>
+        <w:br w:type="page"/>
+      </w:r>
+    </w:p>
+    <w:p>
+      <w:pPr>
+        <w:pStyle w:val="Titre2"/>
+      </w:pPr>
+      <w:bookmarkStart w:id="4" w:name="_Toc527018507"/>
+      <w:r>
+        <w:lastRenderedPageBreak/>
+        <w:t xml:space="preserve">Outil </w:t>
+      </w:r>
+      <w:r>
+        <w:t>et source</w:t>
+      </w:r>
+      <w:bookmarkEnd w:id="4"/>
+    </w:p>
+    <w:p>
+      <w:r>
+        <w:t>Pour réaliser notre projet d’automate cellulaire, nous avons constamment travaillé en équipe.</w:t>
+      </w:r>
+    </w:p>
+    <w:p>
+      <w:r>
+        <w:t>Nous avons utilisé les logiciels :</w:t>
+      </w:r>
     </w:p>
     <w:p>
       <w:pPr>
@@ -1149,13 +1518,46 @@
           <w:numId w:val="1"/>
         </w:numPr>
       </w:pPr>
-      <w:r>
-        <w:t>S</w:t>
-      </w:r>
-      <w:bookmarkStart w:id="1" w:name="_GoBack"/>
-      <w:bookmarkEnd w:id="1"/>
-      <w:r>
-        <w:t xml:space="preserve">ublime </w:t>
+      <w:proofErr w:type="spellStart"/>
+      <w:r>
+        <w:t>CoCalc</w:t>
+      </w:r>
+      <w:proofErr w:type="spellEnd"/>
+      <w:r>
+        <w:t xml:space="preserve"> : est open </w:t>
+      </w:r>
+      <w:proofErr w:type="gramStart"/>
+      <w:r>
+        <w:t>source hébergé</w:t>
+      </w:r>
+      <w:proofErr w:type="gramEnd"/>
+      <w:r>
+        <w:t xml:space="preserve"> par </w:t>
+      </w:r>
+      <w:proofErr w:type="spellStart"/>
+      <w:r>
+        <w:t>SageMath</w:t>
+      </w:r>
+      <w:proofErr w:type="spellEnd"/>
+      <w:r>
+        <w:t xml:space="preserve"> </w:t>
+      </w:r>
+      <w:proofErr w:type="spellStart"/>
+      <w:r>
+        <w:t>inc</w:t>
+      </w:r>
+      <w:proofErr w:type="spellEnd"/>
+    </w:p>
+    <w:p>
+      <w:pPr>
+        <w:pStyle w:val="Paragraphedeliste"/>
+        <w:numPr>
+          <w:ilvl w:val="0"/>
+          <w:numId w:val="1"/>
+        </w:numPr>
+      </w:pPr>
+      <w:r>
+        <w:t xml:space="preserve">Sublime </w:t>
       </w:r>
       <w:proofErr w:type="spellStart"/>
       <w:r>
@@ -1260,7 +1662,6 @@
         <w:docPartUnique/>
       </w:docPartObj>
     </w:sdtPr>
-    <w:sdtEndPr/>
     <w:sdtContent>
       <w:p>
         <w:pPr>
@@ -1351,7 +1752,7 @@
         <w:rFonts w:ascii="Bookman Old Style" w:eastAsiaTheme="minorHAnsi" w:hAnsi="Bookman Old Style" w:cstheme="minorBidi" w:hint="default"/>
       </w:rPr>
     </w:lvl>
-    <w:lvl w:ilvl="1" w:tplc="040C0003" w:tentative="1">
+    <w:lvl w:ilvl="1" w:tplc="040C0003">
       <w:start w:val="1"/>
       <w:numFmt w:val="bullet"/>
       <w:lvlText w:val="o"/>
@@ -1914,7 +2315,7 @@
     <w:uiPriority w:val="9"/>
     <w:unhideWhenUsed/>
     <w:qFormat/>
-    <w:rsid w:val="008A2EF9"/>
+    <w:rsid w:val="00630608"/>
     <w:pPr>
       <w:keepNext/>
       <w:keepLines/>
@@ -1924,7 +2325,7 @@
     <w:rPr>
       <w:rFonts w:ascii="Goudy Old Style" w:eastAsiaTheme="majorEastAsia" w:hAnsi="Goudy Old Style" w:cstheme="majorBidi"/>
       <w:color w:val="002060"/>
-      <w:sz w:val="28"/>
+      <w:sz w:val="32"/>
       <w:szCs w:val="24"/>
     </w:rPr>
   </w:style>
@@ -2062,11 +2463,11 @@
     <w:basedOn w:val="Policepardfaut"/>
     <w:link w:val="Titre3"/>
     <w:uiPriority w:val="9"/>
-    <w:rsid w:val="008A2EF9"/>
+    <w:rsid w:val="00630608"/>
     <w:rPr>
       <w:rFonts w:ascii="Goudy Old Style" w:eastAsiaTheme="majorEastAsia" w:hAnsi="Goudy Old Style" w:cstheme="majorBidi"/>
       <w:color w:val="002060"/>
-      <w:sz w:val="28"/>
+      <w:sz w:val="32"/>
       <w:szCs w:val="24"/>
     </w:rPr>
   </w:style>
@@ -2224,6 +2625,19 @@
     <w:pPr>
       <w:spacing w:after="100"/>
       <w:ind w:left="240"/>
+    </w:pPr>
+  </w:style>
+  <w:style w:type="paragraph" w:styleId="TM3">
+    <w:name w:val="toc 3"/>
+    <w:basedOn w:val="Normal"/>
+    <w:next w:val="Normal"/>
+    <w:autoRedefine/>
+    <w:uiPriority w:val="39"/>
+    <w:unhideWhenUsed/>
+    <w:rsid w:val="00630608"/>
+    <w:pPr>
+      <w:spacing w:after="100"/>
+      <w:ind w:left="480"/>
     </w:pPr>
   </w:style>
 </w:styles>
@@ -2529,7 +2943,7 @@
 </file>
 
 <file path=customXml/itemProps1.xml><?xml version="1.0" encoding="utf-8"?>
-<ds:datastoreItem xmlns:ds="http://schemas.openxmlformats.org/officeDocument/2006/customXml" ds:itemID="{8CF0563F-D05B-45AA-AD7B-0A9B7980F7FC}">
+<ds:datastoreItem xmlns:ds="http://schemas.openxmlformats.org/officeDocument/2006/customXml" ds:itemID="{1B997A8D-860B-48D5-BCE5-5871B9FD121D}">
   <ds:schemaRefs>
     <ds:schemaRef ds:uri="http://schemas.openxmlformats.org/officeDocument/2006/bibliography"/>
   </ds:schemaRefs>

</xml_diff>

<commit_message>
ajout def + fonctionnement automate cellulaire, image de garde, etc
</commit_message>
<xml_diff>
--- a/doc/dossier Modélisation Mathématique.docx
+++ b/doc/dossier Modélisation Mathématique.docx
@@ -3,6 +3,70 @@
 <w:document xmlns:wpc="http://schemas.microsoft.com/office/word/2010/wordprocessingCanvas" xmlns:cx="http://schemas.microsoft.com/office/drawing/2014/chartex" xmlns:cx1="http://schemas.microsoft.com/office/drawing/2015/9/8/chartex" xmlns:cx2="http://schemas.microsoft.com/office/drawing/2015/10/21/chartex" xmlns:cx3="http://schemas.microsoft.com/office/drawing/2016/5/9/chartex" xmlns:cx4="http://schemas.microsoft.com/office/drawing/2016/5/10/chartex" xmlns:cx5="http://schemas.microsoft.com/office/drawing/2016/5/11/chartex" xmlns:cx6="http://schemas.microsoft.com/office/drawing/2016/5/12/chartex" xmlns:cx7="http://schemas.microsoft.com/office/drawing/2016/5/13/chartex" xmlns:cx8="http://schemas.microsoft.com/office/drawing/2016/5/14/chartex" xmlns:mc="http://schemas.openxmlformats.org/markup-compatibility/2006" xmlns:aink="http://schemas.microsoft.com/office/drawing/2016/ink" xmlns:am3d="http://schemas.microsoft.com/office/drawing/2017/model3d" xmlns:o="urn:schemas-microsoft-com:office:office" xmlns:r="http://schemas.openxmlformats.org/officeDocument/2006/relationships" xmlns:m="http://schemas.openxmlformats.org/officeDocument/2006/math" xmlns:v="urn:schemas-microsoft-com:vml" xmlns:wp14="http://schemas.microsoft.com/office/word/2010/wordprocessingDrawing" xmlns:wp="http://schemas.openxmlformats.org/drawingml/2006/wordprocessingDrawing" xmlns:w10="urn:schemas-microsoft-com:office:word" xmlns:w="http://schemas.openxmlformats.org/wordprocessingml/2006/main" xmlns:w14="http://schemas.microsoft.com/office/word/2010/wordml" xmlns:w15="http://schemas.microsoft.com/office/word/2012/wordml" xmlns:w16cid="http://schemas.microsoft.com/office/word/2016/wordml/cid" xmlns:w16se="http://schemas.microsoft.com/office/word/2015/wordml/symex" xmlns:wpg="http://schemas.microsoft.com/office/word/2010/wordprocessingGroup" xmlns:wpi="http://schemas.microsoft.com/office/word/2010/wordprocessingInk" xmlns:wne="http://schemas.microsoft.com/office/word/2006/wordml" xmlns:wps="http://schemas.microsoft.com/office/word/2010/wordprocessingShape" mc:Ignorable="w14 w15 w16se w16cid wp14">
   <w:body>
     <w:p>
+      <w:r>
+        <w:rPr>
+          <w:noProof/>
+        </w:rPr>
+        <w:drawing>
+          <wp:anchor distT="0" distB="0" distL="114300" distR="114300" simplePos="0" relativeHeight="251663360" behindDoc="1" locked="0" layoutInCell="1" allowOverlap="1" wp14:anchorId="5E1E87FB" wp14:editId="54538ADD">
+            <wp:simplePos x="0" y="0"/>
+            <wp:positionH relativeFrom="page">
+              <wp:align>right</wp:align>
+            </wp:positionH>
+            <wp:positionV relativeFrom="paragraph">
+              <wp:posOffset>-899795</wp:posOffset>
+            </wp:positionV>
+            <wp:extent cx="7237730" cy="1674495"/>
+            <wp:effectExtent l="0" t="0" r="1270" b="1905"/>
+            <wp:wrapNone/>
+            <wp:docPr id="8" name="Image 8" descr="C:\Users\Axel\Desktop\blanc.png"/>
+            <wp:cNvGraphicFramePr>
+              <a:graphicFrameLocks xmlns:a="http://schemas.openxmlformats.org/drawingml/2006/main" noChangeAspect="1"/>
+            </wp:cNvGraphicFramePr>
+            <a:graphic xmlns:a="http://schemas.openxmlformats.org/drawingml/2006/main">
+              <a:graphicData uri="http://schemas.openxmlformats.org/drawingml/2006/picture">
+                <pic:pic xmlns:pic="http://schemas.openxmlformats.org/drawingml/2006/picture">
+                  <pic:nvPicPr>
+                    <pic:cNvPr id="0" name="Picture 3" descr="C:\Users\Axel\Desktop\blanc.png"/>
+                    <pic:cNvPicPr>
+                      <a:picLocks noChangeAspect="1" noChangeArrowheads="1"/>
+                    </pic:cNvPicPr>
+                  </pic:nvPicPr>
+                  <pic:blipFill>
+                    <a:blip r:embed="rId8">
+                      <a:extLst>
+                        <a:ext uri="{28A0092B-C50C-407E-A947-70E740481C1C}">
+                          <a14:useLocalDpi xmlns:a14="http://schemas.microsoft.com/office/drawing/2010/main" val="0"/>
+                        </a:ext>
+                      </a:extLst>
+                    </a:blip>
+                    <a:srcRect/>
+                    <a:stretch>
+                      <a:fillRect/>
+                    </a:stretch>
+                  </pic:blipFill>
+                  <pic:spPr bwMode="auto">
+                    <a:xfrm>
+                      <a:off x="0" y="0"/>
+                      <a:ext cx="7237730" cy="1674495"/>
+                    </a:xfrm>
+                    <a:prstGeom prst="rect">
+                      <a:avLst/>
+                    </a:prstGeom>
+                    <a:noFill/>
+                    <a:ln>
+                      <a:noFill/>
+                    </a:ln>
+                  </pic:spPr>
+                </pic:pic>
+              </a:graphicData>
+            </a:graphic>
+            <wp14:sizeRelH relativeFrom="margin">
+              <wp14:pctWidth>0</wp14:pctWidth>
+            </wp14:sizeRelH>
+          </wp:anchor>
+        </w:drawing>
+      </w:r>
       <w:r>
         <w:rPr>
           <w:noProof/>
@@ -33,7 +97,7 @@
                     </pic:cNvPicPr>
                   </pic:nvPicPr>
                   <pic:blipFill>
-                    <a:blip r:embed="rId8">
+                    <a:blip r:embed="rId9">
                       <a:extLst>
                         <a:ext uri="{28A0092B-C50C-407E-A947-70E740481C1C}">
                           <a14:useLocalDpi xmlns:a14="http://schemas.microsoft.com/office/drawing/2010/main" val="0"/>
@@ -61,67 +125,12 @@
                 </pic:pic>
               </a:graphicData>
             </a:graphic>
-          </wp:anchor>
-        </w:drawing>
-      </w:r>
-      <w:r>
-        <w:rPr>
-          <w:noProof/>
-        </w:rPr>
-        <w:drawing>
-          <wp:anchor distT="0" distB="0" distL="114300" distR="114300" simplePos="0" relativeHeight="251663360" behindDoc="1" locked="0" layoutInCell="1" allowOverlap="1" wp14:anchorId="5E1E87FB" wp14:editId="54538ADD">
-            <wp:simplePos x="0" y="0"/>
-            <wp:positionH relativeFrom="page">
-              <wp:align>right</wp:align>
-            </wp:positionH>
-            <wp:positionV relativeFrom="paragraph">
-              <wp:posOffset>-899795</wp:posOffset>
-            </wp:positionV>
-            <wp:extent cx="4296410" cy="1674495"/>
-            <wp:effectExtent l="0" t="0" r="8890" b="1905"/>
-            <wp:wrapNone/>
-            <wp:docPr id="8" name="Image 8" descr="C:\Users\Axel\Desktop\blanc.png"/>
-            <wp:cNvGraphicFramePr>
-              <a:graphicFrameLocks xmlns:a="http://schemas.openxmlformats.org/drawingml/2006/main" noChangeAspect="1"/>
-            </wp:cNvGraphicFramePr>
-            <a:graphic xmlns:a="http://schemas.openxmlformats.org/drawingml/2006/main">
-              <a:graphicData uri="http://schemas.openxmlformats.org/drawingml/2006/picture">
-                <pic:pic xmlns:pic="http://schemas.openxmlformats.org/drawingml/2006/picture">
-                  <pic:nvPicPr>
-                    <pic:cNvPr id="0" name="Picture 3" descr="C:\Users\Axel\Desktop\blanc.png"/>
-                    <pic:cNvPicPr>
-                      <a:picLocks noChangeAspect="1" noChangeArrowheads="1"/>
-                    </pic:cNvPicPr>
-                  </pic:nvPicPr>
-                  <pic:blipFill>
-                    <a:blip r:embed="rId9">
-                      <a:extLst>
-                        <a:ext uri="{28A0092B-C50C-407E-A947-70E740481C1C}">
-                          <a14:useLocalDpi xmlns:a14="http://schemas.microsoft.com/office/drawing/2010/main" val="0"/>
-                        </a:ext>
-                      </a:extLst>
-                    </a:blip>
-                    <a:srcRect/>
-                    <a:stretch>
-                      <a:fillRect/>
-                    </a:stretch>
-                  </pic:blipFill>
-                  <pic:spPr bwMode="auto">
-                    <a:xfrm>
-                      <a:off x="0" y="0"/>
-                      <a:ext cx="4296410" cy="1674495"/>
-                    </a:xfrm>
-                    <a:prstGeom prst="rect">
-                      <a:avLst/>
-                    </a:prstGeom>
-                    <a:noFill/>
-                    <a:ln>
-                      <a:noFill/>
-                    </a:ln>
-                  </pic:spPr>
-                </pic:pic>
-              </a:graphicData>
-            </a:graphic>
+            <wp14:sizeRelH relativeFrom="margin">
+              <wp14:pctWidth>0</wp14:pctWidth>
+            </wp14:sizeRelH>
+            <wp14:sizeRelV relativeFrom="margin">
+              <wp14:pctHeight>0</wp14:pctHeight>
+            </wp14:sizeRelV>
           </wp:anchor>
         </w:drawing>
       </w:r>
@@ -367,93 +376,180 @@
       </w:pPr>
       <w:r>
         <w:rPr>
+          <w:noProof/>
+          <w:sz w:val="28"/>
+        </w:rPr>
+        <w:drawing>
+          <wp:anchor distT="0" distB="0" distL="114300" distR="114300" simplePos="0" relativeHeight="251665408" behindDoc="0" locked="0" layoutInCell="1" allowOverlap="1">
+            <wp:simplePos x="0" y="0"/>
+            <wp:positionH relativeFrom="margin">
+              <wp:align>center</wp:align>
+            </wp:positionH>
+            <wp:positionV relativeFrom="paragraph">
+              <wp:posOffset>920327</wp:posOffset>
+            </wp:positionV>
+            <wp:extent cx="2260600" cy="2257425"/>
+            <wp:effectExtent l="0" t="0" r="6350" b="9525"/>
+            <wp:wrapThrough wrapText="bothSides">
+              <wp:wrapPolygon edited="0">
+                <wp:start x="9101" y="0"/>
+                <wp:lineTo x="4369" y="2734"/>
+                <wp:lineTo x="4369" y="5833"/>
+                <wp:lineTo x="3458" y="8749"/>
+                <wp:lineTo x="0" y="10937"/>
+                <wp:lineTo x="0" y="17134"/>
+                <wp:lineTo x="8191" y="17499"/>
+                <wp:lineTo x="910" y="18592"/>
+                <wp:lineTo x="728" y="18775"/>
+                <wp:lineTo x="3276" y="20415"/>
+                <wp:lineTo x="5097" y="21509"/>
+                <wp:lineTo x="5279" y="21509"/>
+                <wp:lineTo x="16200" y="21509"/>
+                <wp:lineTo x="20933" y="18957"/>
+                <wp:lineTo x="20569" y="18592"/>
+                <wp:lineTo x="13288" y="17499"/>
+                <wp:lineTo x="21479" y="17134"/>
+                <wp:lineTo x="21479" y="10937"/>
+                <wp:lineTo x="18020" y="8749"/>
+                <wp:lineTo x="17110" y="5833"/>
+                <wp:lineTo x="17292" y="2916"/>
+                <wp:lineTo x="12378" y="0"/>
+                <wp:lineTo x="9101" y="0"/>
+              </wp:wrapPolygon>
+            </wp:wrapThrough>
+            <wp:docPr id="4" name="Image 4"/>
+            <wp:cNvGraphicFramePr>
+              <a:graphicFrameLocks xmlns:a="http://schemas.openxmlformats.org/drawingml/2006/main" noChangeAspect="1"/>
+            </wp:cNvGraphicFramePr>
+            <a:graphic xmlns:a="http://schemas.openxmlformats.org/drawingml/2006/main">
+              <a:graphicData uri="http://schemas.openxmlformats.org/drawingml/2006/picture">
+                <pic:pic xmlns:pic="http://schemas.openxmlformats.org/drawingml/2006/picture">
+                  <pic:nvPicPr>
+                    <pic:cNvPr id="0" name="Picture 2"/>
+                    <pic:cNvPicPr>
+                      <a:picLocks noChangeAspect="1" noChangeArrowheads="1"/>
+                    </pic:cNvPicPr>
+                  </pic:nvPicPr>
+                  <pic:blipFill>
+                    <a:blip r:embed="rId12" cstate="print">
+                      <a:extLst>
+                        <a:ext uri="{28A0092B-C50C-407E-A947-70E740481C1C}">
+                          <a14:useLocalDpi xmlns:a14="http://schemas.microsoft.com/office/drawing/2010/main" val="0"/>
+                        </a:ext>
+                      </a:extLst>
+                    </a:blip>
+                    <a:srcRect/>
+                    <a:stretch>
+                      <a:fillRect/>
+                    </a:stretch>
+                  </pic:blipFill>
+                  <pic:spPr bwMode="auto">
+                    <a:xfrm>
+                      <a:off x="0" y="0"/>
+                      <a:ext cx="2260600" cy="2257425"/>
+                    </a:xfrm>
+                    <a:prstGeom prst="rect">
+                      <a:avLst/>
+                    </a:prstGeom>
+                    <a:noFill/>
+                    <a:ln>
+                      <a:noFill/>
+                    </a:ln>
+                  </pic:spPr>
+                </pic:pic>
+              </a:graphicData>
+            </a:graphic>
+            <wp14:sizeRelH relativeFrom="margin">
+              <wp14:pctWidth>0</wp14:pctWidth>
+            </wp14:sizeRelH>
+            <wp14:sizeRelV relativeFrom="margin">
+              <wp14:pctHeight>0</wp14:pctHeight>
+            </wp14:sizeRelV>
+          </wp:anchor>
+        </w:drawing>
+      </w:r>
+      <w:r>
+        <w:rPr>
+          <w:noProof/>
+          <w:sz w:val="28"/>
+        </w:rPr>
+        <w:drawing>
+          <wp:anchor distT="0" distB="0" distL="114300" distR="114300" simplePos="0" relativeHeight="251664384" behindDoc="1" locked="0" layoutInCell="1" allowOverlap="1">
+            <wp:simplePos x="0" y="0"/>
+            <wp:positionH relativeFrom="margin">
+              <wp:align>center</wp:align>
+            </wp:positionH>
+            <wp:positionV relativeFrom="paragraph">
+              <wp:posOffset>339725</wp:posOffset>
+            </wp:positionV>
+            <wp:extent cx="5158740" cy="3433445"/>
+            <wp:effectExtent l="0" t="0" r="3810" b="0"/>
+            <wp:wrapTight wrapText="bothSides">
+              <wp:wrapPolygon edited="0">
+                <wp:start x="0" y="0"/>
+                <wp:lineTo x="0" y="21452"/>
+                <wp:lineTo x="21536" y="21452"/>
+                <wp:lineTo x="21536" y="0"/>
+                <wp:lineTo x="0" y="0"/>
+              </wp:wrapPolygon>
+            </wp:wrapTight>
+            <wp:docPr id="3" name="Image 3"/>
+            <wp:cNvGraphicFramePr>
+              <a:graphicFrameLocks xmlns:a="http://schemas.openxmlformats.org/drawingml/2006/main" noChangeAspect="1"/>
+            </wp:cNvGraphicFramePr>
+            <a:graphic xmlns:a="http://schemas.openxmlformats.org/drawingml/2006/main">
+              <a:graphicData uri="http://schemas.openxmlformats.org/drawingml/2006/picture">
+                <pic:pic xmlns:pic="http://schemas.openxmlformats.org/drawingml/2006/picture">
+                  <pic:nvPicPr>
+                    <pic:cNvPr id="0" name="Picture 1"/>
+                    <pic:cNvPicPr>
+                      <a:picLocks noChangeAspect="1" noChangeArrowheads="1"/>
+                    </pic:cNvPicPr>
+                  </pic:nvPicPr>
+                  <pic:blipFill>
+                    <a:blip r:embed="rId13" cstate="print">
+                      <a:extLst>
+                        <a:ext uri="{28A0092B-C50C-407E-A947-70E740481C1C}">
+                          <a14:useLocalDpi xmlns:a14="http://schemas.microsoft.com/office/drawing/2010/main" val="0"/>
+                        </a:ext>
+                      </a:extLst>
+                    </a:blip>
+                    <a:srcRect/>
+                    <a:stretch>
+                      <a:fillRect/>
+                    </a:stretch>
+                  </pic:blipFill>
+                  <pic:spPr bwMode="auto">
+                    <a:xfrm>
+                      <a:off x="0" y="0"/>
+                      <a:ext cx="5158740" cy="3433445"/>
+                    </a:xfrm>
+                    <a:prstGeom prst="rect">
+                      <a:avLst/>
+                    </a:prstGeom>
+                    <a:noFill/>
+                    <a:ln>
+                      <a:noFill/>
+                    </a:ln>
+                  </pic:spPr>
+                </pic:pic>
+              </a:graphicData>
+            </a:graphic>
+            <wp14:sizeRelH relativeFrom="margin">
+              <wp14:pctWidth>0</wp14:pctWidth>
+            </wp14:sizeRelH>
+            <wp14:sizeRelV relativeFrom="margin">
+              <wp14:pctHeight>0</wp14:pctHeight>
+            </wp14:sizeRelV>
+          </wp:anchor>
+        </w:drawing>
+      </w:r>
+      <w:r>
+        <w:rPr>
           <w:sz w:val="28"/>
         </w:rPr>
         <w:t>Dossier final</w:t>
       </w:r>
-    </w:p>
-    <w:p>
-      <w:pPr>
-        <w:spacing w:after="240"/>
-        <w:jc w:val="center"/>
-        <w:rPr>
-          <w:sz w:val="28"/>
-        </w:rPr>
-      </w:pPr>
-      <w:bookmarkStart w:id="0" w:name="_GoBack"/>
-      <w:bookmarkEnd w:id="0"/>
-    </w:p>
-    <w:p>
-      <w:pPr>
-        <w:spacing w:after="240"/>
-        <w:jc w:val="center"/>
-        <w:rPr>
-          <w:sz w:val="28"/>
-        </w:rPr>
-      </w:pPr>
-    </w:p>
-    <w:p>
-      <w:pPr>
-        <w:spacing w:after="240"/>
-        <w:jc w:val="center"/>
-        <w:rPr>
-          <w:sz w:val="28"/>
-        </w:rPr>
-      </w:pPr>
-    </w:p>
-    <w:p>
-      <w:pPr>
-        <w:spacing w:after="240"/>
-        <w:jc w:val="center"/>
-        <w:rPr>
-          <w:sz w:val="28"/>
-        </w:rPr>
-      </w:pPr>
-    </w:p>
-    <w:p>
-      <w:pPr>
-        <w:spacing w:after="240"/>
-        <w:jc w:val="center"/>
-        <w:rPr>
-          <w:sz w:val="28"/>
-        </w:rPr>
-      </w:pPr>
-    </w:p>
-    <w:p>
-      <w:pPr>
-        <w:spacing w:after="240"/>
-        <w:jc w:val="center"/>
-        <w:rPr>
-          <w:sz w:val="28"/>
-        </w:rPr>
-      </w:pPr>
-    </w:p>
-    <w:p>
-      <w:pPr>
-        <w:spacing w:after="240"/>
-        <w:jc w:val="center"/>
-        <w:rPr>
-          <w:sz w:val="28"/>
-        </w:rPr>
-      </w:pPr>
-    </w:p>
-    <w:p>
-      <w:pPr>
-        <w:spacing w:after="240"/>
-        <w:jc w:val="center"/>
-        <w:rPr>
-          <w:sz w:val="28"/>
-        </w:rPr>
-      </w:pPr>
-    </w:p>
-    <w:p>
-      <w:pPr>
-        <w:spacing w:after="240"/>
-        <w:jc w:val="center"/>
-        <w:rPr>
-          <w:sz w:val="28"/>
-        </w:rPr>
-      </w:pPr>
     </w:p>
     <w:p>
       <w:pPr>
@@ -510,7 +606,7 @@
         <w:rPr>
           <w:sz w:val="28"/>
         </w:rPr>
-        <w:t>Groupe 3A&amp;B – 2eme année</w:t>
+        <w:t>Groupe 3 – 2eme année</w:t>
       </w:r>
     </w:p>
     <w:p>
@@ -525,13 +621,7 @@
         <w:rPr>
           <w:sz w:val="28"/>
         </w:rPr>
-        <w:t xml:space="preserve">Enseignent responsable : </w:t>
-      </w:r>
-      <w:r>
-        <w:rPr>
-          <w:sz w:val="28"/>
-        </w:rPr>
-        <w:t>Patricia GAITAN</w:t>
+        <w:t>Enseignent responsable : Patricia GAITAN</w:t>
       </w:r>
     </w:p>
     <w:p>
@@ -546,7 +636,7 @@
         <w:rPr>
           <w:sz w:val="28"/>
         </w:rPr>
-        <w:t>Module M3202C – Modélisation mathématique</w:t>
+        <w:t>Module M3202 – Modélisation mathématique</w:t>
       </w:r>
     </w:p>
     <w:p>
@@ -932,12 +1022,12 @@
         <w:pStyle w:val="Titre2"/>
         <w:spacing w:before="0"/>
       </w:pPr>
-      <w:bookmarkStart w:id="1" w:name="_Toc527018504"/>
+      <w:bookmarkStart w:id="0" w:name="_Toc527018504"/>
       <w:r>
         <w:lastRenderedPageBreak/>
         <w:t>Présentation du projet</w:t>
       </w:r>
-      <w:bookmarkEnd w:id="1"/>
+      <w:bookmarkEnd w:id="0"/>
     </w:p>
     <w:p>
       <w:r>
@@ -950,10 +1040,53 @@
         <w:t xml:space="preserve"> un automate cellulaire</w:t>
       </w:r>
       <w:r>
-        <w:t xml:space="preserve">, une matrice, </w:t>
-      </w:r>
-      <w:r>
-        <w:t>où cha</w:t>
+        <w:t>.</w:t>
+      </w:r>
+    </w:p>
+    <w:p>
+      <w:r>
+        <w:t>Un</w:t>
+      </w:r>
+      <w:r>
+        <w:t xml:space="preserve"> </w:t>
+      </w:r>
+      <w:r>
+        <w:t>automate cellulaire</w:t>
+      </w:r>
+      <w:r>
+        <w:t xml:space="preserve"> </w:t>
+      </w:r>
+      <w:r>
+        <w:t>consiste en une grille régulière de « cellules » contenant chacune un « état » choisi parmi un ensemble fini et qui peut évoluer au cours du temps. L'état d'une cellule au temps t+1</w:t>
+      </w:r>
+      <w:r>
+        <w:t xml:space="preserve"> </w:t>
+      </w:r>
+      <w:r>
+        <w:t>est fonction de l'état au temps</w:t>
+      </w:r>
+      <w:r>
+        <w:t xml:space="preserve"> </w:t>
+      </w:r>
+      <w:r>
+        <w:t>t</w:t>
+      </w:r>
+      <w:r>
+        <w:t xml:space="preserve"> </w:t>
+      </w:r>
+      <w:r>
+        <w:t>d'un nombre fini de cellules appelé son « voisinage ». À chaque nouvelle unité de temps, les mêmes règles sont appliquées simultanément à toutes les cellules de la grille, produisant une nouvelle « génération » de cellules dépendant entièrement de la génération précédente</w:t>
+      </w:r>
+      <w:r>
+        <w:t>.</w:t>
+      </w:r>
+    </w:p>
+    <w:p>
+      <w:r>
+        <w:t>C</w:t>
+      </w:r>
+      <w:r>
+        <w:t>ha</w:t>
       </w:r>
       <w:r>
         <w:t>cune de ces</w:t>
@@ -998,29 +1131,36 @@
         <w:t xml:space="preserve"> la grille </w:t>
       </w:r>
       <w:r>
-        <w:t>représent</w:t>
-      </w:r>
-      <w:r>
-        <w:t xml:space="preserve">e </w:t>
-      </w:r>
-      <w:r>
-        <w:t>une zone géographique</w:t>
-      </w:r>
-      <w:r>
-        <w:t xml:space="preserve"> généré de manière </w:t>
-      </w:r>
-      <w:proofErr w:type="spellStart"/>
-      <w:r>
-        <w:t>randome</w:t>
-      </w:r>
-      <w:proofErr w:type="spellEnd"/>
-      <w:r>
-        <w:t xml:space="preserve"> et</w:t>
+        <w:t xml:space="preserve">est </w:t>
+      </w:r>
+      <w:r>
+        <w:t xml:space="preserve">une zone </w:t>
+      </w:r>
+      <w:r>
+        <w:t>urbaine</w:t>
       </w:r>
       <w:r>
         <w:t xml:space="preserve"> </w:t>
       </w:r>
       <w:r>
+        <w:t>généré</w:t>
+      </w:r>
+      <w:r>
+        <w:t>e</w:t>
+      </w:r>
+      <w:r>
+        <w:t xml:space="preserve"> de manière randome</w:t>
+      </w:r>
+      <w:r>
+        <w:t xml:space="preserve"> </w:t>
+      </w:r>
+      <w:r>
+        <w:t xml:space="preserve">ainsi que tout ce qui compose cette dernière </w:t>
+      </w:r>
+      <w:r>
+        <w:t xml:space="preserve">et </w:t>
+      </w:r>
+      <w:r>
         <w:t xml:space="preserve">se faisant </w:t>
       </w:r>
       <w:r>
@@ -1030,7 +1170,13 @@
         <w:t xml:space="preserve"> </w:t>
       </w:r>
       <w:r>
-        <w:t>par plusieurs virus</w:t>
+        <w:t xml:space="preserve">par </w:t>
+      </w:r>
+      <w:r>
+        <w:t xml:space="preserve">un </w:t>
+      </w:r>
+      <w:r>
+        <w:t>virus</w:t>
       </w:r>
       <w:r>
         <w:t xml:space="preserve"> au coure du temps</w:t>
@@ -1066,9 +1212,16 @@
         <w:t>.</w:t>
       </w:r>
     </w:p>
-    <w:p>
-      <w:r>
-        <w:t>Il y a trois types de case :</w:t>
+    <w:p/>
+    <w:p>
+      <w:r>
+        <w:t xml:space="preserve">Il y a </w:t>
+      </w:r>
+      <w:r>
+        <w:t>quatre</w:t>
+      </w:r>
+      <w:r>
+        <w:t xml:space="preserve"> types de case :</w:t>
       </w:r>
     </w:p>
     <w:p>
@@ -1091,8 +1244,13 @@
           <w:numId w:val="1"/>
         </w:numPr>
       </w:pPr>
-      <w:r>
-        <w:t>les cases infecter par un virus (rouge)</w:t>
+      <w:proofErr w:type="gramStart"/>
+      <w:r>
+        <w:t>les</w:t>
+      </w:r>
+      <w:proofErr w:type="gramEnd"/>
+      <w:r>
+        <w:t xml:space="preserve"> cases infecter par un virus (rouge)</w:t>
       </w:r>
     </w:p>
     <w:p>
@@ -1103,176 +1261,13 @@
           <w:numId w:val="1"/>
         </w:numPr>
       </w:pPr>
-      <w:r>
-        <w:t>les cases dépourvues de population (blanche)</w:t>
-      </w:r>
-    </w:p>
-    <w:p/>
-    <w:p>
-      <w:r>
-        <w:t>Lors de la compilation du programme, le terminal Linux s’ouvre pour afficher, l</w:t>
-      </w:r>
-      <w:r>
-        <w:t>a génération de la matrice</w:t>
-      </w:r>
-      <w:r>
-        <w:t>.</w:t>
-      </w:r>
-    </w:p>
-    <w:p>
-      <w:r>
-        <w:t>O</w:t>
-      </w:r>
-      <w:r>
-        <w:t>n clique sur une case</w:t>
-      </w:r>
-      <w:r>
-        <w:t xml:space="preserve"> saine</w:t>
-      </w:r>
-      <w:r>
-        <w:t xml:space="preserve"> pour initialiser la grille avec un dépar</w:t>
-      </w:r>
-      <w:r>
-        <w:t>t</w:t>
-      </w:r>
-      <w:r>
-        <w:t xml:space="preserve"> d’infection. L</w:t>
-      </w:r>
-      <w:r>
-        <w:t xml:space="preserve">e virus commence par infecter </w:t>
-      </w:r>
-      <w:r>
-        <w:t xml:space="preserve">la </w:t>
-      </w:r>
-      <w:r>
-        <w:t>case</w:t>
-      </w:r>
-      <w:r>
-        <w:t xml:space="preserve"> courante</w:t>
-      </w:r>
-      <w:r>
-        <w:t>,</w:t>
-      </w:r>
-      <w:r>
-        <w:t xml:space="preserve"> au jour 0</w:t>
-      </w:r>
-      <w:r>
-        <w:t>,</w:t>
-      </w:r>
-      <w:r>
-        <w:t xml:space="preserve"> avant de</w:t>
-      </w:r>
-      <w:r>
-        <w:t xml:space="preserve"> progresse</w:t>
-      </w:r>
-      <w:r>
-        <w:t>r</w:t>
-      </w:r>
-      <w:r>
-        <w:t xml:space="preserve"> </w:t>
-      </w:r>
-      <w:r>
-        <w:t xml:space="preserve">vers les </w:t>
-      </w:r>
-      <w:r>
-        <w:t xml:space="preserve">cases </w:t>
-      </w:r>
-      <w:r>
-        <w:t xml:space="preserve">qui lui sont </w:t>
-      </w:r>
-      <w:r>
-        <w:t>voisine</w:t>
-      </w:r>
-      <w:r>
-        <w:t>s</w:t>
-      </w:r>
-      <w:r>
-        <w:t>.</w:t>
-      </w:r>
-      <w:r>
-        <w:t xml:space="preserve"> Les cases voisines étant les 8 cases autour de la case courante.</w:t>
-      </w:r>
-      <w:r>
-        <w:t xml:space="preserve"> </w:t>
-      </w:r>
-    </w:p>
-    <w:p/>
-    <w:p>
-      <w:r>
-        <w:t>Cependant, on ne peut pas infecter une case dépourvue de population (blanche).</w:t>
-      </w:r>
-    </w:p>
-    <w:p>
-      <w:r>
-        <w:t xml:space="preserve">Chaque case </w:t>
-      </w:r>
-      <w:r>
-        <w:t xml:space="preserve">voisine de la case courante </w:t>
-      </w:r>
-      <w:r>
-        <w:t>possède ça propre probabilité d’être infectée pa</w:t>
-      </w:r>
-      <w:r>
-        <w:t>r</w:t>
-      </w:r>
-      <w:r>
-        <w:t xml:space="preserve"> la case courante</w:t>
-      </w:r>
-      <w:r>
-        <w:t xml:space="preserve"> au jour 1</w:t>
-      </w:r>
-      <w:r>
-        <w:t>.</w:t>
-      </w:r>
-    </w:p>
-    <w:p/>
-    <w:p>
-      <w:r>
-        <w:t xml:space="preserve">Le but de cette automate cellulaire est de rendre toute </w:t>
-      </w:r>
-      <w:r>
-        <w:t xml:space="preserve">cette </w:t>
-      </w:r>
-      <w:r>
-        <w:t>zone</w:t>
-      </w:r>
-      <w:r>
-        <w:t xml:space="preserve"> </w:t>
-      </w:r>
-      <w:r>
-        <w:t xml:space="preserve">infectée </w:t>
-      </w:r>
-      <w:r>
-        <w:t xml:space="preserve">par </w:t>
-      </w:r>
-      <w:r>
-        <w:t xml:space="preserve">les </w:t>
-      </w:r>
-      <w:r>
-        <w:t>virus</w:t>
-      </w:r>
-      <w:r>
-        <w:t>, avec</w:t>
-      </w:r>
-      <w:r>
-        <w:t xml:space="preserve"> le moins de survivant possible</w:t>
-      </w:r>
-      <w:r>
-        <w:t>.</w:t>
-      </w:r>
-    </w:p>
-    <w:p>
-      <w:r>
-        <w:t xml:space="preserve">Pour </w:t>
-      </w:r>
-      <w:r>
-        <w:t>c</w:t>
-      </w:r>
-      <w:r>
-        <w:t>e faire nous avons pris en compt</w:t>
-      </w:r>
-      <w:r>
-        <w:t>e :</w:t>
+      <w:proofErr w:type="gramStart"/>
+      <w:r>
+        <w:t>les</w:t>
+      </w:r>
+      <w:proofErr w:type="gramEnd"/>
+      <w:r>
+        <w:t xml:space="preserve"> cases dépourvues de population (blanche)</w:t>
       </w:r>
     </w:p>
     <w:p>
@@ -1283,26 +1278,30 @@
           <w:numId w:val="1"/>
         </w:numPr>
       </w:pPr>
-      <w:r>
-        <w:t>l’âge moyen de chaque cellule,</w:t>
-      </w:r>
-      <w:r>
-        <w:t xml:space="preserve"> constitué</w:t>
-      </w:r>
-      <w:r>
-        <w:t>e</w:t>
-      </w:r>
-      <w:r>
-        <w:t xml:space="preserve"> d’une population de tout âge</w:t>
-      </w:r>
-      <w:r>
-        <w:t xml:space="preserve"> (0 à 10</w:t>
-      </w:r>
-      <w:r>
-        <w:t>5</w:t>
-      </w:r>
-      <w:r>
-        <w:t xml:space="preserve"> ans)</w:t>
+      <w:proofErr w:type="gramStart"/>
+      <w:r>
+        <w:t>les</w:t>
+      </w:r>
+      <w:proofErr w:type="gramEnd"/>
+      <w:r>
+        <w:t xml:space="preserve"> cases fleuve (bleu)</w:t>
+      </w:r>
+    </w:p>
+    <w:p>
+      <w:r>
+        <w:t xml:space="preserve">Ces cases </w:t>
+      </w:r>
+      <w:r>
+        <w:t xml:space="preserve">sont dans la globalités </w:t>
+      </w:r>
+      <w:r>
+        <w:t>regroupées de différente manière</w:t>
+      </w:r>
+      <w:r>
+        <w:t xml:space="preserve"> appeler</w:t>
+      </w:r>
+      <w:r>
+        <w:t> :</w:t>
       </w:r>
     </w:p>
     <w:p>
@@ -1313,17 +1312,13 @@
           <w:numId w:val="1"/>
         </w:numPr>
       </w:pPr>
-      <w:r>
-        <w:t>le temps</w:t>
-      </w:r>
-      <w:r>
-        <w:t xml:space="preserve"> en jours</w:t>
-      </w:r>
-      <w:r>
-        <w:t xml:space="preserve"> passé proche d’une cellule </w:t>
-      </w:r>
-      <w:r>
-        <w:t>infectés</w:t>
+      <w:proofErr w:type="gramStart"/>
+      <w:r>
+        <w:t>village</w:t>
+      </w:r>
+      <w:proofErr w:type="gramEnd"/>
+      <w:r>
+        <w:t xml:space="preserve"> </w:t>
       </w:r>
     </w:p>
     <w:p>
@@ -1336,67 +1331,9 @@
       </w:pPr>
       <w:proofErr w:type="gramStart"/>
       <w:r>
-        <w:t>le</w:t>
+        <w:t>ville</w:t>
       </w:r>
       <w:proofErr w:type="gramEnd"/>
-      <w:r>
-        <w:t xml:space="preserve"> taux d</w:t>
-      </w:r>
-      <w:r>
-        <w:t xml:space="preserve">’infection </w:t>
-      </w:r>
-      <w:r>
-        <w:t>d’un virus</w:t>
-      </w:r>
-    </w:p>
-    <w:p>
-      <w:pPr>
-        <w:spacing w:after="160"/>
-        <w:jc w:val="left"/>
-      </w:pPr>
-      <w:r>
-        <w:br w:type="page"/>
-      </w:r>
-    </w:p>
-    <w:p>
-      <w:pPr>
-        <w:pStyle w:val="Titre2"/>
-        <w:spacing w:before="0"/>
-      </w:pPr>
-      <w:bookmarkStart w:id="2" w:name="_Toc527018505"/>
-      <w:r>
-        <w:lastRenderedPageBreak/>
-        <w:t>Le code</w:t>
-      </w:r>
-      <w:bookmarkEnd w:id="2"/>
-    </w:p>
-    <w:p>
-      <w:r>
-        <w:t>Tout le programme a été codé</w:t>
-      </w:r>
-      <w:r>
-        <w:t xml:space="preserve"> de manière orienté objet.</w:t>
-      </w:r>
-    </w:p>
-    <w:p/>
-    <w:p>
-      <w:pPr>
-        <w:pStyle w:val="Titre3"/>
-        <w:spacing w:before="0"/>
-      </w:pPr>
-      <w:bookmarkStart w:id="3" w:name="_Toc527018506"/>
-      <w:r>
-        <w:t>Génération de la matrice et des cases</w:t>
-      </w:r>
-      <w:bookmarkEnd w:id="3"/>
-    </w:p>
-    <w:p>
-      <w:r>
-        <w:t xml:space="preserve">Pour générer la matrice </w:t>
-      </w:r>
-      <w:r>
-        <w:t>nous avons créé une classe Grille qui contient :</w:t>
-      </w:r>
     </w:p>
     <w:p>
       <w:pPr>
@@ -1408,11 +1345,460 @@
       </w:pPr>
       <w:proofErr w:type="gramStart"/>
       <w:r>
-        <w:t>une</w:t>
+        <w:t>métropole</w:t>
       </w:r>
       <w:proofErr w:type="gramEnd"/>
-      <w:r>
-        <w:t xml:space="preserve"> méthode def __init__ qui va :</w:t>
+    </w:p>
+    <w:p>
+      <w:proofErr w:type="gramStart"/>
+      <w:r>
+        <w:t>et</w:t>
+      </w:r>
+      <w:proofErr w:type="gramEnd"/>
+      <w:r>
+        <w:t xml:space="preserve"> cela en fonction du nombre de case regroupée.</w:t>
+      </w:r>
+    </w:p>
+    <w:p/>
+    <w:p>
+      <w:r>
+        <w:t xml:space="preserve">Pour </w:t>
+      </w:r>
+      <w:r>
+        <w:t>rendre la contamination plus complexe</w:t>
+      </w:r>
+      <w:r>
+        <w:t>,</w:t>
+      </w:r>
+      <w:r>
+        <w:t xml:space="preserve"> un fleuve </w:t>
+      </w:r>
+      <w:r>
+        <w:t xml:space="preserve">(case </w:t>
+      </w:r>
+      <w:r>
+        <w:t>bleu</w:t>
+      </w:r>
+      <w:r>
+        <w:t>)</w:t>
+      </w:r>
+      <w:r>
+        <w:t xml:space="preserve"> est généré</w:t>
+      </w:r>
+      <w:r>
+        <w:t xml:space="preserve"> </w:t>
+      </w:r>
+      <w:r>
+        <w:t>travers</w:t>
+      </w:r>
+      <w:r>
+        <w:t>ant</w:t>
+      </w:r>
+      <w:r>
+        <w:t xml:space="preserve"> toute la zone</w:t>
+      </w:r>
+      <w:r>
+        <w:t xml:space="preserve">. Il peut </w:t>
+      </w:r>
+      <w:r>
+        <w:t>être traversé</w:t>
+      </w:r>
+      <w:r>
+        <w:t xml:space="preserve"> </w:t>
+      </w:r>
+      <w:r>
+        <w:t xml:space="preserve">par des </w:t>
+      </w:r>
+      <w:r>
+        <w:t xml:space="preserve">lignes ferroviaire (jaune) et route </w:t>
+      </w:r>
+      <w:r>
+        <w:t xml:space="preserve">(marron) </w:t>
+      </w:r>
+      <w:r>
+        <w:t>qui partent du centre</w:t>
+      </w:r>
+      <w:r>
+        <w:t xml:space="preserve"> </w:t>
+      </w:r>
+      <w:r>
+        <w:t xml:space="preserve">des </w:t>
+      </w:r>
+      <w:r>
+        <w:t>villes et villages</w:t>
+      </w:r>
+      <w:r>
+        <w:t>.</w:t>
+      </w:r>
+    </w:p>
+    <w:p>
+      <w:r>
+        <w:t xml:space="preserve">L’initialisation du départ de l’infection se fait </w:t>
+      </w:r>
+      <w:r>
+        <w:t>avec le</w:t>
+      </w:r>
+      <w:r>
+        <w:t xml:space="preserve"> clique souris et est nécessaire pour </w:t>
+      </w:r>
+      <w:r>
+        <w:t>commencer la simulation</w:t>
+      </w:r>
+      <w:r>
+        <w:t xml:space="preserve">. </w:t>
+      </w:r>
+      <w:r>
+        <w:t>L</w:t>
+      </w:r>
+      <w:r>
+        <w:t xml:space="preserve">e virus commence par infecter </w:t>
+      </w:r>
+      <w:r>
+        <w:t xml:space="preserve">la </w:t>
+      </w:r>
+      <w:r>
+        <w:t>case</w:t>
+      </w:r>
+      <w:r>
+        <w:t xml:space="preserve"> courante</w:t>
+      </w:r>
+      <w:r>
+        <w:t>,</w:t>
+      </w:r>
+      <w:r>
+        <w:t xml:space="preserve"> au jour 0</w:t>
+      </w:r>
+      <w:r>
+        <w:t>,</w:t>
+      </w:r>
+      <w:r>
+        <w:t xml:space="preserve"> avant de</w:t>
+      </w:r>
+      <w:r>
+        <w:t xml:space="preserve"> progresse</w:t>
+      </w:r>
+      <w:r>
+        <w:t>r</w:t>
+      </w:r>
+      <w:r>
+        <w:t xml:space="preserve"> </w:t>
+      </w:r>
+      <w:r>
+        <w:t xml:space="preserve">vers les </w:t>
+      </w:r>
+      <w:r>
+        <w:t xml:space="preserve">cases </w:t>
+      </w:r>
+      <w:r>
+        <w:t xml:space="preserve">qui lui sont </w:t>
+      </w:r>
+      <w:r>
+        <w:t>voisine</w:t>
+      </w:r>
+      <w:r>
+        <w:t>s</w:t>
+      </w:r>
+      <w:r>
+        <w:t>.</w:t>
+      </w:r>
+      <w:r>
+        <w:t xml:space="preserve"> Les cases voisines </w:t>
+      </w:r>
+      <w:r>
+        <w:t>sont</w:t>
+      </w:r>
+      <w:r>
+        <w:t xml:space="preserve"> les 8 cases autour de la case courante</w:t>
+      </w:r>
+      <w:r>
+        <w:t xml:space="preserve"> ainsi que les 16 cases entourant </w:t>
+      </w:r>
+      <w:r>
+        <w:t>ces dernières</w:t>
+      </w:r>
+      <w:r>
+        <w:t xml:space="preserve">. Chaque jour passé à moins de 2 cases d’une case </w:t>
+      </w:r>
+      <w:r>
+        <w:t>infectés</w:t>
+      </w:r>
+      <w:r>
+        <w:t xml:space="preserve">, </w:t>
+      </w:r>
+      <w:r>
+        <w:t xml:space="preserve">la </w:t>
+      </w:r>
+      <w:r>
+        <w:t xml:space="preserve">probabilité de contamination </w:t>
+      </w:r>
+      <w:r>
+        <w:t xml:space="preserve">de cette dernière </w:t>
+      </w:r>
+      <w:r>
+        <w:t>augmente.</w:t>
+      </w:r>
+      <w:r>
+        <w:t xml:space="preserve"> </w:t>
+      </w:r>
+      <w:r>
+        <w:t>Cependant, on ne peut pas infecter une case dépourvue de population</w:t>
+      </w:r>
+      <w:r>
+        <w:t xml:space="preserve"> ou représentant un fleuve</w:t>
+      </w:r>
+      <w:r>
+        <w:t>.</w:t>
+      </w:r>
+    </w:p>
+    <w:p>
+      <w:pPr>
+        <w:spacing w:after="160"/>
+        <w:jc w:val="left"/>
+      </w:pPr>
+      <w:r>
+        <w:br w:type="page"/>
+      </w:r>
+    </w:p>
+    <w:p>
+      <w:r>
+        <w:lastRenderedPageBreak/>
+        <w:t xml:space="preserve">Le but de cette automate cellulaire est de rendre toute </w:t>
+      </w:r>
+      <w:r>
+        <w:t xml:space="preserve">cette </w:t>
+      </w:r>
+      <w:r>
+        <w:t>zone</w:t>
+      </w:r>
+      <w:r>
+        <w:t xml:space="preserve"> </w:t>
+      </w:r>
+      <w:r>
+        <w:t xml:space="preserve">infectée </w:t>
+      </w:r>
+      <w:r>
+        <w:t xml:space="preserve">par </w:t>
+      </w:r>
+      <w:r>
+        <w:t>le</w:t>
+      </w:r>
+      <w:r>
+        <w:t xml:space="preserve"> </w:t>
+      </w:r>
+      <w:r>
+        <w:t>virus</w:t>
+      </w:r>
+      <w:r>
+        <w:t>, avec</w:t>
+      </w:r>
+      <w:r>
+        <w:t xml:space="preserve"> le moins de survivant possible</w:t>
+      </w:r>
+      <w:r>
+        <w:t>.</w:t>
+      </w:r>
+    </w:p>
+    <w:p>
+      <w:r>
+        <w:t xml:space="preserve">Pour </w:t>
+      </w:r>
+      <w:r>
+        <w:t>c</w:t>
+      </w:r>
+      <w:r>
+        <w:t>e faire nous avons pris en compt</w:t>
+      </w:r>
+      <w:r>
+        <w:t>e :</w:t>
+      </w:r>
+    </w:p>
+    <w:p>
+      <w:pPr>
+        <w:pStyle w:val="Paragraphedeliste"/>
+        <w:numPr>
+          <w:ilvl w:val="0"/>
+          <w:numId w:val="1"/>
+        </w:numPr>
+      </w:pPr>
+      <w:r>
+        <w:t>l’âge moyen de chaque cellule,</w:t>
+      </w:r>
+      <w:r>
+        <w:t xml:space="preserve"> constitué</w:t>
+      </w:r>
+      <w:r>
+        <w:t>e</w:t>
+      </w:r>
+      <w:r>
+        <w:t xml:space="preserve"> d’une population de tout âge</w:t>
+      </w:r>
+      <w:r>
+        <w:t xml:space="preserve"> (0 à 10</w:t>
+      </w:r>
+      <w:r>
+        <w:t>5</w:t>
+      </w:r>
+      <w:r>
+        <w:t xml:space="preserve"> ans)</w:t>
+      </w:r>
+    </w:p>
+    <w:p>
+      <w:pPr>
+        <w:pStyle w:val="Paragraphedeliste"/>
+        <w:numPr>
+          <w:ilvl w:val="0"/>
+          <w:numId w:val="1"/>
+        </w:numPr>
+      </w:pPr>
+      <w:proofErr w:type="gramStart"/>
+      <w:r>
+        <w:t>le</w:t>
+      </w:r>
+      <w:proofErr w:type="gramEnd"/>
+      <w:r>
+        <w:t xml:space="preserve"> temps</w:t>
+      </w:r>
+      <w:r>
+        <w:t xml:space="preserve"> en jours</w:t>
+      </w:r>
+      <w:r>
+        <w:t xml:space="preserve"> passé proche d’une </w:t>
+      </w:r>
+      <w:r>
+        <w:t>case</w:t>
+      </w:r>
+      <w:r>
+        <w:t xml:space="preserve"> </w:t>
+      </w:r>
+      <w:r>
+        <w:t>infectés</w:t>
+      </w:r>
+    </w:p>
+    <w:p>
+      <w:pPr>
+        <w:pStyle w:val="Paragraphedeliste"/>
+        <w:numPr>
+          <w:ilvl w:val="0"/>
+          <w:numId w:val="1"/>
+        </w:numPr>
+      </w:pPr>
+      <w:proofErr w:type="gramStart"/>
+      <w:r>
+        <w:t>le</w:t>
+      </w:r>
+      <w:proofErr w:type="gramEnd"/>
+      <w:r>
+        <w:t xml:space="preserve"> taux d</w:t>
+      </w:r>
+      <w:r>
+        <w:t xml:space="preserve">’infection </w:t>
+      </w:r>
+      <w:r>
+        <w:t>d</w:t>
+      </w:r>
+      <w:r>
+        <w:t>u</w:t>
+      </w:r>
+      <w:r>
+        <w:t xml:space="preserve"> virus</w:t>
+      </w:r>
+    </w:p>
+    <w:p>
+      <w:pPr>
+        <w:spacing w:after="160"/>
+        <w:jc w:val="left"/>
+      </w:pPr>
+      <w:r>
+        <w:br w:type="page"/>
+      </w:r>
+    </w:p>
+    <w:p>
+      <w:pPr>
+        <w:pStyle w:val="Titre2"/>
+        <w:spacing w:before="0"/>
+      </w:pPr>
+      <w:bookmarkStart w:id="1" w:name="_Toc527018505"/>
+      <w:r>
+        <w:lastRenderedPageBreak/>
+        <w:t>Le code</w:t>
+      </w:r>
+      <w:bookmarkEnd w:id="1"/>
+    </w:p>
+    <w:p>
+      <w:pPr>
+        <w:pStyle w:val="Titre3"/>
+        <w:spacing w:before="0"/>
+      </w:pPr>
+      <w:bookmarkStart w:id="2" w:name="_Toc527018506"/>
+      <w:r>
+        <w:t xml:space="preserve">Génération de la matrice et des </w:t>
+      </w:r>
+      <w:r>
+        <w:t xml:space="preserve">différentes </w:t>
+      </w:r>
+      <w:r>
+        <w:t>cases</w:t>
+      </w:r>
+      <w:bookmarkEnd w:id="2"/>
+    </w:p>
+    <w:p>
+      <w:r>
+        <w:t xml:space="preserve">Au sein de notre </w:t>
+      </w:r>
+      <w:r>
+        <w:t xml:space="preserve">zone urbaine, les déplacements se font via les lignes ferroviaires et routes. Pour modéliser le tout, nous avons utilisé l’Algorithme de Prime. </w:t>
+      </w:r>
+      <w:r>
+        <w:t xml:space="preserve">Il va calculer l’arbre couvrant minimal, dans un graphe connexe </w:t>
+      </w:r>
+      <w:proofErr w:type="spellStart"/>
+      <w:r>
+        <w:t>valué</w:t>
+      </w:r>
+      <w:proofErr w:type="spellEnd"/>
+      <w:r>
+        <w:t xml:space="preserve"> et non orienté. C’est-à-dire, que </w:t>
+      </w:r>
+      <w:r>
+        <w:t xml:space="preserve">le choix des villes </w:t>
+      </w:r>
+      <w:r>
+        <w:t xml:space="preserve">la distance entre le centre des villes et villages est </w:t>
+      </w:r>
+      <w:r>
+        <w:t xml:space="preserve">fait de </w:t>
+      </w:r>
+      <w:r>
+        <w:t>manière optimale</w:t>
+      </w:r>
+      <w:r>
+        <w:t>.</w:t>
+      </w:r>
+    </w:p>
+    <w:p>
+      <w:pPr>
+        <w:spacing w:after="160"/>
+        <w:jc w:val="left"/>
+      </w:pPr>
+    </w:p>
+    <w:p>
+      <w:pPr>
+        <w:spacing w:after="160"/>
+        <w:jc w:val="left"/>
+      </w:pPr>
+    </w:p>
+    <w:p>
+      <w:pPr>
+        <w:pStyle w:val="Paragraphedeliste"/>
+        <w:numPr>
+          <w:ilvl w:val="0"/>
+          <w:numId w:val="1"/>
+        </w:numPr>
+        <w:spacing w:after="160"/>
+        <w:jc w:val="left"/>
+      </w:pPr>
+      <w:r>
+        <w:t xml:space="preserve">Une méthode soumettreAuVirus qui : </w:t>
       </w:r>
     </w:p>
     <w:p>
@@ -1422,37 +1808,82 @@
           <w:ilvl w:val="1"/>
           <w:numId w:val="1"/>
         </w:numPr>
-      </w:pPr>
-      <w:r>
-        <w:t>I</w:t>
-      </w:r>
-      <w:r>
-        <w:t xml:space="preserve">nitialiser la </w:t>
-      </w:r>
-      <w:r>
-        <w:t>matrice</w:t>
-      </w:r>
-      <w:r>
-        <w:t xml:space="preserve"> à une Hauteur et une Largeur respectivement égale à </w:t>
-      </w:r>
-      <w:proofErr w:type="spellStart"/>
-      <w:r>
-        <w:t>nbCelluleHauteur</w:t>
-      </w:r>
-      <w:proofErr w:type="spellEnd"/>
-      <w:r>
-        <w:t xml:space="preserve"> et </w:t>
-      </w:r>
-      <w:proofErr w:type="spellStart"/>
-      <w:r>
-        <w:t>nbCellouleLargeur</w:t>
-      </w:r>
-      <w:proofErr w:type="spellEnd"/>
-      <w:r>
-        <w:t xml:space="preserve"> qui sont 2 des paramètres de cette méthode</w:t>
+        <w:spacing w:after="160"/>
+        <w:jc w:val="left"/>
+      </w:pPr>
+      <w:r>
+        <w:t xml:space="preserve">Test, autour de la case courante qui doit être saine, 1 par 1 les 24 cases, en commencent par la case sur la </w:t>
+      </w:r>
+      <w:r>
+        <w:t xml:space="preserve">première </w:t>
+      </w:r>
+      <w:r>
+        <w:t>ligne (Pos&gt;=2) de coordonnée [PosY-</w:t>
+      </w:r>
+      <w:proofErr w:type="gramStart"/>
+      <w:r>
+        <w:t>2][</w:t>
+      </w:r>
+      <w:proofErr w:type="gramEnd"/>
+      <w:r>
+        <w:t>PosX-2].</w:t>
+      </w:r>
+    </w:p>
+    <w:p>
+      <w:pPr>
+        <w:pStyle w:val="Paragraphedeliste"/>
+        <w:numPr>
+          <w:ilvl w:val="2"/>
+          <w:numId w:val="1"/>
+        </w:numPr>
+        <w:spacing w:after="160"/>
+        <w:jc w:val="left"/>
+      </w:pPr>
+      <w:r>
+        <w:t>En fonction de la distance de la case testée de</w:t>
+      </w:r>
+      <w:r>
+        <w:t xml:space="preserve"> coordonné</w:t>
+      </w:r>
+      <w:r>
+        <w:t xml:space="preserve"> initiale</w:t>
+      </w:r>
+      <w:r>
+        <w:t xml:space="preserve"> [PosY-</w:t>
+      </w:r>
+      <w:proofErr w:type="gramStart"/>
+      <w:r>
+        <w:t>2][</w:t>
+      </w:r>
+      <w:proofErr w:type="gramEnd"/>
+      <w:r>
+        <w:t>PosX-2]</w:t>
+      </w:r>
+      <w:r>
+        <w:t xml:space="preserve">, qui doit être infectée, </w:t>
+      </w:r>
+      <w:r>
+        <w:t>la probabilité d’infection de la case courante au tour suivant augmente de 0.25</w:t>
+      </w:r>
+      <w:r>
+        <w:t>, 0.50 ou 0.75</w:t>
       </w:r>
       <w:r>
         <w:t>.</w:t>
+      </w:r>
+    </w:p>
+    <w:p>
+      <w:pPr>
+        <w:pStyle w:val="Paragraphedeliste"/>
+        <w:numPr>
+          <w:ilvl w:val="2"/>
+          <w:numId w:val="1"/>
+        </w:numPr>
+        <w:spacing w:after="160"/>
+        <w:jc w:val="left"/>
+      </w:pPr>
+      <w:r>
+        <w:t>On réitère cela pour toutes les cases suivantes sur la même ligne avant de passer à la ligne suivante.</w:t>
       </w:r>
     </w:p>
     <w:p>
@@ -1462,29 +1893,72 @@
           <w:ilvl w:val="1"/>
           <w:numId w:val="1"/>
         </w:numPr>
-      </w:pPr>
-      <w:r>
-        <w:t xml:space="preserve">Générer la taille de chaque Case en fonction de la </w:t>
-      </w:r>
-      <w:proofErr w:type="spellStart"/>
-      <w:r>
-        <w:t>hauteurPx</w:t>
-      </w:r>
-      <w:proofErr w:type="spellEnd"/>
-      <w:r>
-        <w:t xml:space="preserve"> (hauteur en pixel). C’est-à-dire qu’au plus il y aura de cellule au plus elles seront petites avec la même taille et inversement proportionnel.</w:t>
-      </w:r>
-    </w:p>
-    <w:p/>
-    <w:p/>
-    <w:p>
-      <w:pPr>
+        <w:spacing w:after="160"/>
+      </w:pPr>
+      <w:r>
+        <w:t>Ensuite</w:t>
+      </w:r>
+      <w:r>
+        <w:t xml:space="preserve"> </w:t>
+      </w:r>
+      <w:r>
+        <w:t>si le tauxInfection de la case courante est supérieur à 0</w:t>
+      </w:r>
+      <w:r>
+        <w:t xml:space="preserve"> </w:t>
+      </w:r>
+      <w:r>
+        <w:t>:</w:t>
+      </w:r>
+    </w:p>
+    <w:p>
+      <w:pPr>
+        <w:pStyle w:val="Paragraphedeliste"/>
+        <w:numPr>
+          <w:ilvl w:val="2"/>
+          <w:numId w:val="1"/>
+        </w:numPr>
         <w:spacing w:after="160"/>
         <w:jc w:val="left"/>
       </w:pPr>
       <w:r>
+        <w:t xml:space="preserve">On tire un nombre </w:t>
+      </w:r>
+      <w:r>
+        <w:t>aléatoire</w:t>
+      </w:r>
+      <w:r>
+        <w:t xml:space="preserve"> entre 0 et 10</w:t>
+      </w:r>
+      <w:r>
+        <w:t xml:space="preserve">0 qui représente </w:t>
+      </w:r>
+      <w:r>
+        <w:t>les chances d’infection de la case courante. Si ce nombre est inférieure au tauxInfection*tauxReprodution</w:t>
+      </w:r>
+      <w:r>
+        <w:t xml:space="preserve">, alors son état passe </w:t>
+      </w:r>
+      <w:r>
+        <w:t>d</w:t>
+      </w:r>
+      <w:r>
+        <w:t>e sain à infecter,</w:t>
+      </w:r>
+      <w:r>
+        <w:t xml:space="preserve"> on affiche une case aux mêmes coordonnées qui est rouge et on incrémente et décrémente respectivement nbInfecte et nbSain qui représente le nombre de case infecter et le nombre de case saine.</w:t>
+      </w:r>
+    </w:p>
+    <w:p>
+      <w:pPr>
+        <w:spacing w:after="160"/>
+        <w:jc w:val="left"/>
+      </w:pPr>
+      <w:r>
         <w:br w:type="page"/>
       </w:r>
+      <w:bookmarkStart w:id="3" w:name="_GoBack"/>
+      <w:bookmarkEnd w:id="3"/>
     </w:p>
     <w:p>
       <w:pPr>
@@ -1518,35 +1992,67 @@
           <w:numId w:val="1"/>
         </w:numPr>
       </w:pPr>
+      <w:r>
+        <w:t xml:space="preserve">Sublime </w:t>
+      </w:r>
       <w:proofErr w:type="spellStart"/>
       <w:r>
+        <w:t>Text</w:t>
+      </w:r>
+      <w:proofErr w:type="spellEnd"/>
+      <w:r>
+        <w:t> :</w:t>
+      </w:r>
+      <w:r>
+        <w:t xml:space="preserve"> </w:t>
+      </w:r>
+      <w:r>
+        <w:t>open source</w:t>
+      </w:r>
+      <w:r>
+        <w:t xml:space="preserve"> qui </w:t>
+      </w:r>
+      <w:r>
+        <w:t xml:space="preserve">remplace </w:t>
+      </w:r>
+      <w:proofErr w:type="spellStart"/>
+      <w:r>
         <w:t>CoCalc</w:t>
       </w:r>
       <w:proofErr w:type="spellEnd"/>
       <w:r>
-        <w:t xml:space="preserve"> : est open </w:t>
-      </w:r>
-      <w:proofErr w:type="gramStart"/>
-      <w:r>
-        <w:t>source hébergé</w:t>
-      </w:r>
-      <w:proofErr w:type="gramEnd"/>
-      <w:r>
-        <w:t xml:space="preserve"> par </w:t>
-      </w:r>
-      <w:proofErr w:type="spellStart"/>
-      <w:r>
-        <w:t>SageMath</w:t>
-      </w:r>
-      <w:proofErr w:type="spellEnd"/>
+        <w:t xml:space="preserve"> en nous permettant e travailler en local </w:t>
+      </w:r>
+      <w:r>
+        <w:t xml:space="preserve">et prend en compte le langage Python </w:t>
+      </w:r>
+      <w:r>
+        <w:t>(tout comme</w:t>
+      </w:r>
+      <w:r>
+        <w:t xml:space="preserve"> 44</w:t>
+      </w:r>
       <w:r>
         <w:t xml:space="preserve"> </w:t>
       </w:r>
-      <w:proofErr w:type="spellStart"/>
-      <w:r>
-        <w:t>inc</w:t>
-      </w:r>
-      <w:proofErr w:type="spellEnd"/>
+      <w:r>
+        <w:t xml:space="preserve">autre </w:t>
+      </w:r>
+      <w:r>
+        <w:t>langage</w:t>
+      </w:r>
+      <w:r>
+        <w:t>s</w:t>
+      </w:r>
+      <w:r>
+        <w:t xml:space="preserve"> </w:t>
+      </w:r>
+      <w:r>
+        <w:t>de programmation</w:t>
+      </w:r>
+      <w:r>
+        <w:t>)</w:t>
+      </w:r>
     </w:p>
     <w:p>
       <w:pPr>
@@ -1557,55 +2063,6 @@
         </w:numPr>
       </w:pPr>
       <w:r>
-        <w:t xml:space="preserve">Sublime </w:t>
-      </w:r>
-      <w:proofErr w:type="spellStart"/>
-      <w:r>
-        <w:t>Text</w:t>
-      </w:r>
-      <w:proofErr w:type="spellEnd"/>
-      <w:r>
-        <w:t xml:space="preserve"> : </w:t>
-      </w:r>
-      <w:r>
-        <w:t>est open source</w:t>
-      </w:r>
-      <w:r>
-        <w:t xml:space="preserve"> qui est exécutable sous le </w:t>
-      </w:r>
-      <w:proofErr w:type="spellStart"/>
-      <w:r>
-        <w:t>bash</w:t>
-      </w:r>
-      <w:proofErr w:type="spellEnd"/>
-      <w:r>
-        <w:t xml:space="preserve"> Linux et prend en compte le langage Python </w:t>
-      </w:r>
-      <w:r>
-        <w:t>(tout comme</w:t>
-      </w:r>
-      <w:r>
-        <w:t xml:space="preserve"> 44</w:t>
-      </w:r>
-      <w:r>
-        <w:t xml:space="preserve"> langage</w:t>
-      </w:r>
-      <w:r>
-        <w:t>s</w:t>
-      </w:r>
-      <w:r>
-        <w:t xml:space="preserve"> au totale)</w:t>
-      </w:r>
-    </w:p>
-    <w:p>
-      <w:pPr>
-        <w:pStyle w:val="Paragraphedeliste"/>
-        <w:numPr>
-          <w:ilvl w:val="0"/>
-          <w:numId w:val="1"/>
-        </w:numPr>
-      </w:pPr>
-      <w:r>
         <w:t>Microsoft Word</w:t>
       </w:r>
       <w:r>
@@ -1614,10 +2071,13 @@
       <w:r>
         <w:t xml:space="preserve"> pour toute la rédaction du présent dossier</w:t>
       </w:r>
+      <w:r>
+        <w:t>.</w:t>
+      </w:r>
     </w:p>
     <w:sectPr>
-      <w:headerReference w:type="default" r:id="rId12"/>
-      <w:footerReference w:type="default" r:id="rId13"/>
+      <w:headerReference w:type="default" r:id="rId14"/>
+      <w:footerReference w:type="default" r:id="rId15"/>
       <w:pgSz w:w="11906" w:h="16838"/>
       <w:pgMar w:top="1417" w:right="1417" w:bottom="1417" w:left="1417" w:header="708" w:footer="708" w:gutter="0"/>
       <w:cols w:space="708"/>
@@ -1654,36 +2114,176 @@
 
 <file path=word/footer1.xml><?xml version="1.0" encoding="utf-8"?>
 <w:ftr xmlns:wpc="http://schemas.microsoft.com/office/word/2010/wordprocessingCanvas" xmlns:cx="http://schemas.microsoft.com/office/drawing/2014/chartex" xmlns:cx1="http://schemas.microsoft.com/office/drawing/2015/9/8/chartex" xmlns:cx2="http://schemas.microsoft.com/office/drawing/2015/10/21/chartex" xmlns:cx3="http://schemas.microsoft.com/office/drawing/2016/5/9/chartex" xmlns:cx4="http://schemas.microsoft.com/office/drawing/2016/5/10/chartex" xmlns:cx5="http://schemas.microsoft.com/office/drawing/2016/5/11/chartex" xmlns:cx6="http://schemas.microsoft.com/office/drawing/2016/5/12/chartex" xmlns:cx7="http://schemas.microsoft.com/office/drawing/2016/5/13/chartex" xmlns:cx8="http://schemas.microsoft.com/office/drawing/2016/5/14/chartex" xmlns:mc="http://schemas.openxmlformats.org/markup-compatibility/2006" xmlns:aink="http://schemas.microsoft.com/office/drawing/2016/ink" xmlns:am3d="http://schemas.microsoft.com/office/drawing/2017/model3d" xmlns:o="urn:schemas-microsoft-com:office:office" xmlns:r="http://schemas.openxmlformats.org/officeDocument/2006/relationships" xmlns:m="http://schemas.openxmlformats.org/officeDocument/2006/math" xmlns:v="urn:schemas-microsoft-com:vml" xmlns:wp14="http://schemas.microsoft.com/office/word/2010/wordprocessingDrawing" xmlns:wp="http://schemas.openxmlformats.org/drawingml/2006/wordprocessingDrawing" xmlns:w10="urn:schemas-microsoft-com:office:word" xmlns:w="http://schemas.openxmlformats.org/wordprocessingml/2006/main" xmlns:w14="http://schemas.microsoft.com/office/word/2010/wordml" xmlns:w15="http://schemas.microsoft.com/office/word/2012/wordml" xmlns:w16cid="http://schemas.microsoft.com/office/word/2016/wordml/cid" xmlns:w16se="http://schemas.microsoft.com/office/word/2015/wordml/symex" xmlns:wpg="http://schemas.microsoft.com/office/word/2010/wordprocessingGroup" xmlns:wpi="http://schemas.microsoft.com/office/word/2010/wordprocessingInk" xmlns:wne="http://schemas.microsoft.com/office/word/2006/wordml" xmlns:wps="http://schemas.microsoft.com/office/word/2010/wordprocessingShape" mc:Ignorable="w14 w15 w16se w16cid wp14">
+  <w:p>
+    <w:pPr>
+      <w:pStyle w:val="Pieddepage"/>
+      <w:tabs>
+        <w:tab w:val="left" w:pos="453"/>
+      </w:tabs>
+    </w:pPr>
+    <w:r>
+      <w:t>Nicolas MEYNIEL, Damien PIEDANNA,</w:t>
+    </w:r>
+    <w:r>
+      <w:tab/>
+      <w:t>Module M3202</w:t>
+    </w:r>
+  </w:p>
+  <w:p>
+    <w:pPr>
+      <w:pStyle w:val="Pieddepage"/>
+      <w:tabs>
+        <w:tab w:val="left" w:pos="453"/>
+      </w:tabs>
+    </w:pPr>
+    <w:r>
+      <w:t>Axel PISANI, Aurélien ROBINEAU</w:t>
+    </w:r>
+    <w:r>
+      <w:tab/>
+    </w:r>
+    <w:r>
+      <w:tab/>
+      <w:t>Patricia GAITAN</w:t>
+    </w:r>
+  </w:p>
+  <w:p>
+    <w:pPr>
+      <w:pStyle w:val="Pieddepage"/>
+      <w:tabs>
+        <w:tab w:val="left" w:pos="453"/>
+      </w:tabs>
+    </w:pPr>
+    <w:r>
+      <w:t>Groupe 3 – 2</w:t>
+    </w:r>
+    <w:r>
+      <w:rPr>
+        <w:vertAlign w:val="superscript"/>
+      </w:rPr>
+      <w:t>e</w:t>
+    </w:r>
+    <w:r>
+      <w:t xml:space="preserve"> année</w:t>
+    </w:r>
+    <w:r>
+      <w:tab/>
+    </w:r>
+    <w:r>
+      <w:tab/>
+      <w:t>Mercredi 7 Novembre 2018</w:t>
+    </w:r>
+  </w:p>
   <w:sdt>
     <w:sdtPr>
-      <w:id w:val="-364525363"/>
+      <w:id w:val="2094889873"/>
       <w:docPartObj>
         <w:docPartGallery w:val="Page Numbers (Bottom of Page)"/>
         <w:docPartUnique/>
       </w:docPartObj>
     </w:sdtPr>
     <w:sdtContent>
-      <w:p>
-        <w:pPr>
-          <w:pStyle w:val="Pieddepage"/>
-          <w:jc w:val="right"/>
-        </w:pPr>
-        <w:r>
-          <w:fldChar w:fldCharType="begin"/>
-        </w:r>
-        <w:r>
-          <w:instrText>PAGE   \* MERGEFORMAT</w:instrText>
-        </w:r>
-        <w:r>
-          <w:fldChar w:fldCharType="separate"/>
-        </w:r>
-        <w:r>
-          <w:t>2</w:t>
-        </w:r>
-        <w:r>
-          <w:fldChar w:fldCharType="end"/>
-        </w:r>
-      </w:p>
+      <w:sdt>
+        <w:sdtPr>
+          <w:id w:val="1728636285"/>
+          <w:docPartObj>
+            <w:docPartGallery w:val="Page Numbers (Top of Page)"/>
+            <w:docPartUnique/>
+          </w:docPartObj>
+        </w:sdtPr>
+        <w:sdtContent>
+          <w:p>
+            <w:pPr>
+              <w:pStyle w:val="Pieddepage"/>
+              <w:jc w:val="center"/>
+            </w:pPr>
+            <w:r>
+              <w:t xml:space="preserve">Page </w:t>
+            </w:r>
+            <w:r>
+              <w:rPr>
+                <w:b/>
+                <w:bCs/>
+                <w:szCs w:val="24"/>
+              </w:rPr>
+              <w:fldChar w:fldCharType="begin"/>
+            </w:r>
+            <w:r>
+              <w:rPr>
+                <w:b/>
+                <w:bCs/>
+              </w:rPr>
+              <w:instrText>PAGE</w:instrText>
+            </w:r>
+            <w:r>
+              <w:rPr>
+                <w:b/>
+                <w:bCs/>
+                <w:szCs w:val="24"/>
+              </w:rPr>
+              <w:fldChar w:fldCharType="separate"/>
+            </w:r>
+            <w:r>
+              <w:rPr>
+                <w:b/>
+                <w:bCs/>
+                <w:szCs w:val="24"/>
+              </w:rPr>
+              <w:t>3</w:t>
+            </w:r>
+            <w:r>
+              <w:rPr>
+                <w:b/>
+                <w:bCs/>
+                <w:szCs w:val="24"/>
+              </w:rPr>
+              <w:fldChar w:fldCharType="end"/>
+            </w:r>
+            <w:r>
+              <w:t xml:space="preserve"> sur </w:t>
+            </w:r>
+            <w:r>
+              <w:rPr>
+                <w:b/>
+                <w:bCs/>
+                <w:szCs w:val="24"/>
+              </w:rPr>
+              <w:fldChar w:fldCharType="begin"/>
+            </w:r>
+            <w:r>
+              <w:rPr>
+                <w:b/>
+                <w:bCs/>
+              </w:rPr>
+              <w:instrText>NUMPAGES</w:instrText>
+            </w:r>
+            <w:r>
+              <w:rPr>
+                <w:b/>
+                <w:bCs/>
+                <w:szCs w:val="24"/>
+              </w:rPr>
+              <w:fldChar w:fldCharType="separate"/>
+            </w:r>
+            <w:r>
+              <w:rPr>
+                <w:b/>
+                <w:bCs/>
+                <w:szCs w:val="24"/>
+              </w:rPr>
+              <w:t>7</w:t>
+            </w:r>
+            <w:r>
+              <w:rPr>
+                <w:b/>
+                <w:bCs/>
+                <w:szCs w:val="24"/>
+              </w:rPr>
+              <w:fldChar w:fldCharType="end"/>
+            </w:r>
+          </w:p>
+        </w:sdtContent>
+      </w:sdt>
     </w:sdtContent>
   </w:sdt>
 </w:ftr>
@@ -1728,6 +2328,73 @@
       <w:jc w:val="right"/>
     </w:pPr>
     <w:r>
+      <w:rPr>
+        <w:noProof/>
+      </w:rPr>
+      <w:drawing>
+        <wp:anchor distT="0" distB="0" distL="114300" distR="114300" simplePos="0" relativeHeight="251659264" behindDoc="0" locked="0" layoutInCell="1" allowOverlap="1" wp14:anchorId="0A843795" wp14:editId="0D54FE1D">
+          <wp:simplePos x="0" y="0"/>
+          <wp:positionH relativeFrom="page">
+            <wp:posOffset>53340</wp:posOffset>
+          </wp:positionH>
+          <wp:positionV relativeFrom="paragraph">
+            <wp:posOffset>-327660</wp:posOffset>
+          </wp:positionV>
+          <wp:extent cx="2155825" cy="693420"/>
+          <wp:effectExtent l="0" t="0" r="0" b="0"/>
+          <wp:wrapNone/>
+          <wp:docPr id="2" name="Image 2"/>
+          <wp:cNvGraphicFramePr>
+            <a:graphicFrameLocks xmlns:a="http://schemas.openxmlformats.org/drawingml/2006/main" noChangeAspect="1"/>
+          </wp:cNvGraphicFramePr>
+          <a:graphic xmlns:a="http://schemas.openxmlformats.org/drawingml/2006/main">
+            <a:graphicData uri="http://schemas.openxmlformats.org/drawingml/2006/picture">
+              <pic:pic xmlns:pic="http://schemas.openxmlformats.org/drawingml/2006/picture">
+                <pic:nvPicPr>
+                  <pic:cNvPr id="0" name="Picture 1"/>
+                  <pic:cNvPicPr>
+                    <a:picLocks noChangeAspect="1" noChangeArrowheads="1"/>
+                  </pic:cNvPicPr>
+                </pic:nvPicPr>
+                <pic:blipFill>
+                  <a:blip r:embed="rId1">
+                    <a:extLst>
+                      <a:ext uri="{28A0092B-C50C-407E-A947-70E740481C1C}">
+                        <a14:useLocalDpi xmlns:a14="http://schemas.microsoft.com/office/drawing/2010/main" val="0"/>
+                      </a:ext>
+                    </a:extLst>
+                  </a:blip>
+                  <a:srcRect/>
+                  <a:stretch>
+                    <a:fillRect/>
+                  </a:stretch>
+                </pic:blipFill>
+                <pic:spPr bwMode="auto">
+                  <a:xfrm>
+                    <a:off x="0" y="0"/>
+                    <a:ext cx="2155825" cy="693420"/>
+                  </a:xfrm>
+                  <a:prstGeom prst="rect">
+                    <a:avLst/>
+                  </a:prstGeom>
+                  <a:noFill/>
+                  <a:ln>
+                    <a:noFill/>
+                  </a:ln>
+                </pic:spPr>
+              </pic:pic>
+            </a:graphicData>
+          </a:graphic>
+          <wp14:sizeRelH relativeFrom="margin">
+            <wp14:pctWidth>0</wp14:pctWidth>
+          </wp14:sizeRelH>
+          <wp14:sizeRelV relativeFrom="margin">
+            <wp14:pctHeight>0</wp14:pctHeight>
+          </wp14:sizeRelV>
+        </wp:anchor>
+      </w:drawing>
+    </w:r>
+    <w:r>
       <w:t>Projet automate cellulaire       Modélisation Mathématique</w:t>
     </w:r>
   </w:p>
@@ -1764,7 +2431,7 @@
         <w:rFonts w:ascii="Courier New" w:hAnsi="Courier New" w:cs="Courier New" w:hint="default"/>
       </w:rPr>
     </w:lvl>
-    <w:lvl w:ilvl="2" w:tplc="040C0005" w:tentative="1">
+    <w:lvl w:ilvl="2" w:tplc="040C0005">
       <w:start w:val="1"/>
       <w:numFmt w:val="bullet"/>
       <w:lvlText w:val=""/>
@@ -2640,6 +3307,65 @@
       <w:ind w:left="480"/>
     </w:pPr>
   </w:style>
+  <w:style w:type="paragraph" w:styleId="Notedefin">
+    <w:name w:val="endnote text"/>
+    <w:basedOn w:val="Normal"/>
+    <w:link w:val="NotedefinCar"/>
+    <w:uiPriority w:val="99"/>
+    <w:semiHidden/>
+    <w:unhideWhenUsed/>
+    <w:rsid w:val="00716962"/>
+    <w:pPr>
+      <w:spacing w:line="240" w:lineRule="auto"/>
+    </w:pPr>
+    <w:rPr>
+      <w:sz w:val="20"/>
+      <w:szCs w:val="20"/>
+    </w:rPr>
+  </w:style>
+  <w:style w:type="character" w:customStyle="1" w:styleId="NotedefinCar">
+    <w:name w:val="Note de fin Car"/>
+    <w:basedOn w:val="Policepardfaut"/>
+    <w:link w:val="Notedefin"/>
+    <w:uiPriority w:val="99"/>
+    <w:semiHidden/>
+    <w:rsid w:val="00716962"/>
+    <w:rPr>
+      <w:rFonts w:ascii="Bookman Old Style" w:hAnsi="Bookman Old Style"/>
+      <w:sz w:val="20"/>
+      <w:szCs w:val="20"/>
+    </w:rPr>
+  </w:style>
+  <w:style w:type="character" w:styleId="Appeldenotedefin">
+    <w:name w:val="endnote reference"/>
+    <w:basedOn w:val="Policepardfaut"/>
+    <w:uiPriority w:val="99"/>
+    <w:semiHidden/>
+    <w:unhideWhenUsed/>
+    <w:rsid w:val="00716962"/>
+    <w:rPr>
+      <w:vertAlign w:val="superscript"/>
+    </w:rPr>
+  </w:style>
+  <w:style w:type="table" w:styleId="Grilledutableau">
+    <w:name w:val="Table Grid"/>
+    <w:basedOn w:val="TableauNormal"/>
+    <w:uiPriority w:val="39"/>
+    <w:rsid w:val="00B22DF2"/>
+    <w:pPr>
+      <w:spacing w:after="0" w:line="240" w:lineRule="auto"/>
+    </w:pPr>
+    <w:tblPr>
+      <w:tblBorders>
+        <w:top w:val="single" w:sz="4" w:space="0" w:color="auto"/>
+        <w:left w:val="single" w:sz="4" w:space="0" w:color="auto"/>
+        <w:bottom w:val="single" w:sz="4" w:space="0" w:color="auto"/>
+        <w:right w:val="single" w:sz="4" w:space="0" w:color="auto"/>
+        <w:insideH w:val="single" w:sz="4" w:space="0" w:color="auto"/>
+        <w:insideV w:val="single" w:sz="4" w:space="0" w:color="auto"/>
+      </w:tblBorders>
+    </w:tblPr>
+  </w:style>
 </w:styles>
 </file>
 
@@ -2943,7 +3669,7 @@
 </file>
 
 <file path=customXml/itemProps1.xml><?xml version="1.0" encoding="utf-8"?>
-<ds:datastoreItem xmlns:ds="http://schemas.openxmlformats.org/officeDocument/2006/customXml" ds:itemID="{1B997A8D-860B-48D5-BCE5-5871B9FD121D}">
+<ds:datastoreItem xmlns:ds="http://schemas.openxmlformats.org/officeDocument/2006/customXml" ds:itemID="{0DADE7A0-5B73-4CDA-97BF-BBFBEF45F317}">
   <ds:schemaRefs>
     <ds:schemaRef ds:uri="http://schemas.openxmlformats.org/officeDocument/2006/bibliography"/>
   </ds:schemaRefs>

</xml_diff>

<commit_message>
ajout en fin de doc fonction math à rédiger
</commit_message>
<xml_diff>
--- a/doc/dossier Modélisation Mathématique.docx
+++ b/doc/dossier Modélisation Mathématique.docx
@@ -1957,14 +1957,12 @@
       <w:r>
         <w:br w:type="page"/>
       </w:r>
-      <w:bookmarkStart w:id="3" w:name="_GoBack"/>
-      <w:bookmarkEnd w:id="3"/>
     </w:p>
     <w:p>
       <w:pPr>
         <w:pStyle w:val="Titre2"/>
       </w:pPr>
-      <w:bookmarkStart w:id="4" w:name="_Toc527018507"/>
+      <w:bookmarkStart w:id="3" w:name="_Toc527018507"/>
       <w:r>
         <w:lastRenderedPageBreak/>
         <w:t xml:space="preserve">Outil </w:t>
@@ -1972,7 +1970,7 @@
       <w:r>
         <w:t>et source</w:t>
       </w:r>
-      <w:bookmarkEnd w:id="4"/>
+      <w:bookmarkEnd w:id="3"/>
     </w:p>
     <w:p>
       <w:r>
@@ -2073,6 +2071,192 @@
       </w:r>
       <w:r>
         <w:t>.</w:t>
+      </w:r>
+    </w:p>
+    <w:p/>
+    <w:p/>
+    <w:p>
+      <w:pPr>
+        <w:spacing w:after="160"/>
+        <w:jc w:val="left"/>
+      </w:pPr>
+      <w:r>
+        <w:br w:type="page"/>
+      </w:r>
+    </w:p>
+    <w:p>
+      <w:r>
+        <w:lastRenderedPageBreak/>
+        <w:t xml:space="preserve">PROBA </w:t>
+      </w:r>
+    </w:p>
+    <w:p>
+      <w:pPr>
+        <w:pStyle w:val="Paragraphedeliste"/>
+        <w:numPr>
+          <w:ilvl w:val="0"/>
+          <w:numId w:val="1"/>
+        </w:numPr>
+      </w:pPr>
+      <w:proofErr w:type="spellStart"/>
+      <w:r>
+        <w:t>GenererAgeMoy</w:t>
+      </w:r>
+      <w:proofErr w:type="spellEnd"/>
+      <w:r>
+        <w:t xml:space="preserve"> l 80</w:t>
+      </w:r>
+    </w:p>
+    <w:p>
+      <w:pPr>
+        <w:pStyle w:val="Paragraphedeliste"/>
+        <w:numPr>
+          <w:ilvl w:val="0"/>
+          <w:numId w:val="1"/>
+        </w:numPr>
+      </w:pPr>
+      <w:r>
+        <w:t>Fleuve 149 – 202</w:t>
+      </w:r>
+    </w:p>
+    <w:p>
+      <w:pPr>
+        <w:pStyle w:val="Paragraphedeliste"/>
+        <w:numPr>
+          <w:ilvl w:val="0"/>
+          <w:numId w:val="1"/>
+        </w:numPr>
+      </w:pPr>
+      <w:proofErr w:type="spellStart"/>
+      <w:proofErr w:type="gramStart"/>
+      <w:r>
+        <w:t>zoneUrbaine</w:t>
+      </w:r>
+      <w:proofErr w:type="spellEnd"/>
+      <w:proofErr w:type="gramEnd"/>
+      <w:r>
+        <w:t xml:space="preserve"> 215-239</w:t>
+      </w:r>
+    </w:p>
+    <w:p>
+      <w:pPr>
+        <w:pStyle w:val="Paragraphedeliste"/>
+        <w:numPr>
+          <w:ilvl w:val="0"/>
+          <w:numId w:val="1"/>
+        </w:numPr>
+      </w:pPr>
+      <w:proofErr w:type="gramStart"/>
+      <w:r>
+        <w:t>composition</w:t>
+      </w:r>
+      <w:proofErr w:type="gramEnd"/>
+      <w:r>
+        <w:t xml:space="preserve"> de grille 355-407</w:t>
+      </w:r>
+    </w:p>
+    <w:p>
+      <w:pPr>
+        <w:pStyle w:val="Paragraphedeliste"/>
+        <w:numPr>
+          <w:ilvl w:val="0"/>
+          <w:numId w:val="1"/>
+        </w:numPr>
+      </w:pPr>
+      <w:proofErr w:type="spellStart"/>
+      <w:proofErr w:type="gramStart"/>
+      <w:r>
+        <w:t>genererZoneUrbaine</w:t>
+      </w:r>
+      <w:proofErr w:type="spellEnd"/>
+      <w:proofErr w:type="gramEnd"/>
+      <w:r>
+        <w:t xml:space="preserve"> 418 455</w:t>
+      </w:r>
+    </w:p>
+    <w:p>
+      <w:pPr>
+        <w:pStyle w:val="Paragraphedeliste"/>
+        <w:numPr>
+          <w:ilvl w:val="0"/>
+          <w:numId w:val="1"/>
+        </w:numPr>
+      </w:pPr>
+      <w:proofErr w:type="spellStart"/>
+      <w:proofErr w:type="gramStart"/>
+      <w:r>
+        <w:t>lancerVoyage</w:t>
+      </w:r>
+      <w:proofErr w:type="spellEnd"/>
+      <w:proofErr w:type="gramEnd"/>
+    </w:p>
+    <w:p>
+      <w:pPr>
+        <w:pStyle w:val="Paragraphedeliste"/>
+        <w:numPr>
+          <w:ilvl w:val="0"/>
+          <w:numId w:val="1"/>
+        </w:numPr>
+      </w:pPr>
+      <w:proofErr w:type="spellStart"/>
+      <w:proofErr w:type="gramStart"/>
+      <w:r>
+        <w:t>soumettreVirus</w:t>
+      </w:r>
+      <w:proofErr w:type="spellEnd"/>
+      <w:proofErr w:type="gramEnd"/>
+    </w:p>
+    <w:p/>
+    <w:p>
+      <w:r>
+        <w:t>MATRICE</w:t>
+      </w:r>
+    </w:p>
+    <w:p>
+      <w:pPr>
+        <w:pStyle w:val="Paragraphedeliste"/>
+        <w:numPr>
+          <w:ilvl w:val="0"/>
+          <w:numId w:val="1"/>
+        </w:numPr>
+      </w:pPr>
+      <w:proofErr w:type="spellStart"/>
+      <w:proofErr w:type="gramStart"/>
+      <w:r>
+        <w:t>genererDeplacment</w:t>
+      </w:r>
+      <w:proofErr w:type="spellEnd"/>
+      <w:proofErr w:type="gramEnd"/>
+      <w:r>
+        <w:t xml:space="preserve"> 458</w:t>
+      </w:r>
+    </w:p>
+    <w:p>
+      <w:bookmarkStart w:id="4" w:name="_GoBack"/>
+      <w:bookmarkEnd w:id="4"/>
+    </w:p>
+    <w:p>
+      <w:r>
+        <w:t>GRAPH</w:t>
+      </w:r>
+    </w:p>
+    <w:p>
+      <w:pPr>
+        <w:pStyle w:val="Paragraphedeliste"/>
+        <w:numPr>
+          <w:ilvl w:val="0"/>
+          <w:numId w:val="1"/>
+        </w:numPr>
+      </w:pPr>
+      <w:proofErr w:type="spellStart"/>
+      <w:proofErr w:type="gramStart"/>
+      <w:r>
+        <w:t>algoPrim</w:t>
+      </w:r>
+      <w:proofErr w:type="spellEnd"/>
+      <w:proofErr w:type="gramEnd"/>
+      <w:r>
+        <w:t xml:space="preserve"> 1023</w:t>
       </w:r>
     </w:p>
     <w:sectPr>
@@ -3669,7 +3853,7 @@
 </file>
 
 <file path=customXml/itemProps1.xml><?xml version="1.0" encoding="utf-8"?>
-<ds:datastoreItem xmlns:ds="http://schemas.openxmlformats.org/officeDocument/2006/customXml" ds:itemID="{0DADE7A0-5B73-4CDA-97BF-BBFBEF45F317}">
+<ds:datastoreItem xmlns:ds="http://schemas.openxmlformats.org/officeDocument/2006/customXml" ds:itemID="{E94C6FDA-86E4-45A9-9109-03092A537F56}">
   <ds:schemaRefs>
     <ds:schemaRef ds:uri="http://schemas.openxmlformats.org/officeDocument/2006/bibliography"/>
   </ds:schemaRefs>

</xml_diff>

<commit_message>
modification présentation, ajout algo de prim
</commit_message>
<xml_diff>
--- a/doc/dossier Modélisation Mathématique.docx
+++ b/doc/dossier Modélisation Mathématique.docx
@@ -374,6 +374,7 @@
           <w:sz w:val="28"/>
         </w:rPr>
       </w:pPr>
+      <w:bookmarkStart w:id="0" w:name="_GoBack"/>
       <w:r>
         <w:rPr>
           <w:noProof/>
@@ -468,6 +469,7 @@
           </wp:anchor>
         </w:drawing>
       </w:r>
+      <w:bookmarkEnd w:id="0"/>
       <w:r>
         <w:rPr>
           <w:noProof/>
@@ -1022,203 +1024,168 @@
         <w:pStyle w:val="Titre2"/>
         <w:spacing w:before="0"/>
       </w:pPr>
-      <w:bookmarkStart w:id="0" w:name="_Toc527018504"/>
+      <w:bookmarkStart w:id="1" w:name="_Toc527018504"/>
       <w:r>
         <w:lastRenderedPageBreak/>
         <w:t>Présentation du projet</w:t>
       </w:r>
-      <w:bookmarkEnd w:id="0"/>
-    </w:p>
-    <w:p>
-      <w:r>
-        <w:t>Nous avons choisi de modéliser</w:t>
-      </w:r>
-      <w:r>
-        <w:t>, dans le langage de programmation Python,</w:t>
-      </w:r>
-      <w:r>
-        <w:t xml:space="preserve"> un automate cellulaire</w:t>
+      <w:bookmarkEnd w:id="1"/>
+    </w:p>
+    <w:p>
+      <w:r>
+        <w:t>Nous avons choisi de modéliser, dans le langage de programmation Python, un automate cellulaire.</w:t>
+      </w:r>
+    </w:p>
+    <w:p>
+      <w:r>
+        <w:t>C</w:t>
+      </w:r>
+      <w:r>
+        <w:t>ha</w:t>
+      </w:r>
+      <w:r>
+        <w:t>cune de ces</w:t>
+      </w:r>
+      <w:r>
+        <w:t xml:space="preserve"> case</w:t>
+      </w:r>
+      <w:r>
+        <w:t>s</w:t>
+      </w:r>
+      <w:r>
+        <w:t xml:space="preserve"> représente</w:t>
+      </w:r>
+      <w:r>
+        <w:t>nt</w:t>
+      </w:r>
+      <w:r>
+        <w:t xml:space="preserve"> un groupe de </w:t>
+      </w:r>
+      <w:r>
+        <w:t xml:space="preserve">5 </w:t>
+      </w:r>
+      <w:r>
+        <w:t>personne</w:t>
+      </w:r>
+      <w:r>
+        <w:t>s</w:t>
       </w:r>
       <w:r>
         <w:t>.</w:t>
       </w:r>
-    </w:p>
-    <w:p>
-      <w:r>
-        <w:t>Un</w:t>
-      </w:r>
       <w:r>
         <w:t xml:space="preserve"> </w:t>
       </w:r>
       <w:r>
-        <w:t>automate cellulaire</w:t>
+        <w:t>L</w:t>
+      </w:r>
+      <w:r>
+        <w:t>a globalité</w:t>
+      </w:r>
+      <w:r>
+        <w:t xml:space="preserve"> de</w:t>
+      </w:r>
+      <w:r>
+        <w:t xml:space="preserve"> la grille </w:t>
+      </w:r>
+      <w:r>
+        <w:t xml:space="preserve">est </w:t>
+      </w:r>
+      <w:r>
+        <w:t xml:space="preserve">une zone </w:t>
+      </w:r>
+      <w:r>
+        <w:t>urbaine</w:t>
       </w:r>
       <w:r>
         <w:t xml:space="preserve"> </w:t>
       </w:r>
       <w:r>
-        <w:t>consiste en une grille régulière de « cellules » contenant chacune un « état » choisi parmi un ensemble fini et qui peut évoluer au cours du temps. L'état d'une cellule au temps t+1</w:t>
+        <w:t>généré</w:t>
+      </w:r>
+      <w:r>
+        <w:t>e</w:t>
+      </w:r>
+      <w:r>
+        <w:t xml:space="preserve"> de manière </w:t>
+      </w:r>
+      <w:r>
+        <w:t>aléatoire</w:t>
       </w:r>
       <w:r>
         <w:t xml:space="preserve"> </w:t>
       </w:r>
       <w:r>
-        <w:t>est fonction de l'état au temps</w:t>
+        <w:t xml:space="preserve">ainsi que tout ce qui compose cette dernière </w:t>
+      </w:r>
+      <w:r>
+        <w:t xml:space="preserve">et </w:t>
+      </w:r>
+      <w:r>
+        <w:t xml:space="preserve">se faisant </w:t>
+      </w:r>
+      <w:r>
+        <w:t>infecter</w:t>
       </w:r>
       <w:r>
         <w:t xml:space="preserve"> </w:t>
       </w:r>
       <w:r>
-        <w:t>t</w:t>
-      </w:r>
-      <w:r>
-        <w:t xml:space="preserve"> </w:t>
-      </w:r>
-      <w:r>
-        <w:t>d'un nombre fini de cellules appelé son « voisinage ». À chaque nouvelle unité de temps, les mêmes règles sont appliquées simultanément à toutes les cellules de la grille, produisant une nouvelle « génération » de cellules dépendant entièrement de la génération précédente</w:t>
+        <w:t xml:space="preserve">par </w:t>
+      </w:r>
+      <w:r>
+        <w:t xml:space="preserve">un </w:t>
+      </w:r>
+      <w:r>
+        <w:t>virus</w:t>
+      </w:r>
+      <w:r>
+        <w:t xml:space="preserve"> au coure du temps</w:t>
+      </w:r>
+      <w:r>
+        <w:t xml:space="preserve">, </w:t>
+      </w:r>
+      <w:r>
+        <w:t>c’est</w:t>
+      </w:r>
+      <w:r>
+        <w:t>-</w:t>
+      </w:r>
+      <w:r>
+        <w:t>à</w:t>
+      </w:r>
+      <w:r>
+        <w:t>-</w:t>
+      </w:r>
+      <w:r>
+        <w:t>dire</w:t>
+      </w:r>
+      <w:r>
+        <w:t>,</w:t>
+      </w:r>
+      <w:r>
+        <w:t xml:space="preserve"> jour </w:t>
+      </w:r>
+      <w:r>
+        <w:t>par jour</w:t>
       </w:r>
       <w:r>
         <w:t>.</w:t>
       </w:r>
     </w:p>
     <w:p>
-      <w:r>
-        <w:t>C</w:t>
-      </w:r>
-      <w:r>
-        <w:t>ha</w:t>
-      </w:r>
-      <w:r>
-        <w:t>cune de ces</w:t>
-      </w:r>
-      <w:r>
-        <w:t xml:space="preserve"> case</w:t>
-      </w:r>
-      <w:r>
-        <w:t>s</w:t>
-      </w:r>
-      <w:r>
-        <w:t xml:space="preserve"> représente</w:t>
-      </w:r>
-      <w:r>
-        <w:t>nt</w:t>
-      </w:r>
-      <w:r>
-        <w:t xml:space="preserve"> un groupe de </w:t>
-      </w:r>
-      <w:r>
-        <w:t>personne</w:t>
-      </w:r>
-      <w:r>
-        <w:t>s</w:t>
-      </w:r>
-      <w:r>
-        <w:t>.</w:t>
-      </w:r>
-      <w:r>
-        <w:t xml:space="preserve"> </w:t>
-      </w:r>
-      <w:r>
-        <w:t>L</w:t>
-      </w:r>
-      <w:r>
-        <w:t>a globalité</w:t>
-      </w:r>
-      <w:r>
-        <w:t xml:space="preserve"> de</w:t>
-      </w:r>
-      <w:r>
-        <w:t xml:space="preserve"> la grille </w:t>
-      </w:r>
-      <w:r>
-        <w:t xml:space="preserve">est </w:t>
-      </w:r>
-      <w:r>
-        <w:t xml:space="preserve">une zone </w:t>
-      </w:r>
-      <w:r>
-        <w:t>urbaine</w:t>
-      </w:r>
-      <w:r>
-        <w:t xml:space="preserve"> </w:t>
-      </w:r>
-      <w:r>
-        <w:t>généré</w:t>
-      </w:r>
-      <w:r>
-        <w:t>e</w:t>
-      </w:r>
-      <w:r>
-        <w:t xml:space="preserve"> de manière randome</w:t>
-      </w:r>
-      <w:r>
-        <w:t xml:space="preserve"> </w:t>
-      </w:r>
-      <w:r>
-        <w:t xml:space="preserve">ainsi que tout ce qui compose cette dernière </w:t>
-      </w:r>
-      <w:r>
-        <w:t xml:space="preserve">et </w:t>
-      </w:r>
-      <w:r>
-        <w:t xml:space="preserve">se faisant </w:t>
-      </w:r>
-      <w:r>
-        <w:t>infecter</w:t>
-      </w:r>
-      <w:r>
-        <w:t xml:space="preserve"> </w:t>
-      </w:r>
-      <w:r>
-        <w:t xml:space="preserve">par </w:t>
-      </w:r>
-      <w:r>
-        <w:t xml:space="preserve">un </w:t>
-      </w:r>
-      <w:r>
-        <w:t>virus</w:t>
-      </w:r>
-      <w:r>
-        <w:t xml:space="preserve"> au coure du temps</w:t>
-      </w:r>
-      <w:r>
-        <w:t xml:space="preserve">, </w:t>
-      </w:r>
-      <w:r>
-        <w:t>c’est</w:t>
-      </w:r>
-      <w:r>
-        <w:t>-</w:t>
-      </w:r>
-      <w:r>
-        <w:t>à</w:t>
-      </w:r>
-      <w:r>
-        <w:t>-</w:t>
-      </w:r>
-      <w:r>
-        <w:t>dire</w:t>
-      </w:r>
-      <w:r>
-        <w:t>,</w:t>
-      </w:r>
-      <w:r>
-        <w:t xml:space="preserve"> jour </w:t>
-      </w:r>
-      <w:r>
-        <w:t>par jour</w:t>
-      </w:r>
-      <w:r>
-        <w:t>.</w:t>
-      </w:r>
-    </w:p>
-    <w:p/>
+      <w:pPr>
+        <w:rPr>
+          <w:sz w:val="10"/>
+        </w:rPr>
+      </w:pPr>
+    </w:p>
     <w:p>
       <w:r>
         <w:t xml:space="preserve">Il y a </w:t>
       </w:r>
       <w:r>
-        <w:t>quatre</w:t>
+        <w:t>différents</w:t>
       </w:r>
       <w:r>
         <w:t xml:space="preserve"> types de case :</w:t>
@@ -1244,13 +1211,8 @@
           <w:numId w:val="1"/>
         </w:numPr>
       </w:pPr>
-      <w:proofErr w:type="gramStart"/>
-      <w:r>
-        <w:t>les</w:t>
-      </w:r>
-      <w:proofErr w:type="gramEnd"/>
-      <w:r>
-        <w:t xml:space="preserve"> cases infecter par un virus (rouge)</w:t>
+      <w:r>
+        <w:t>les cases immunisées (vert claire)</w:t>
       </w:r>
     </w:p>
     <w:p>
@@ -1261,13 +1223,8 @@
           <w:numId w:val="1"/>
         </w:numPr>
       </w:pPr>
-      <w:proofErr w:type="gramStart"/>
-      <w:r>
-        <w:t>les</w:t>
-      </w:r>
-      <w:proofErr w:type="gramEnd"/>
-      <w:r>
-        <w:t xml:space="preserve"> cases dépourvues de population (blanche)</w:t>
+      <w:r>
+        <w:t>les cases infecter par un virus (rouge)</w:t>
       </w:r>
     </w:p>
     <w:p>
@@ -1278,30 +1235,8 @@
           <w:numId w:val="1"/>
         </w:numPr>
       </w:pPr>
-      <w:proofErr w:type="gramStart"/>
-      <w:r>
-        <w:t>les</w:t>
-      </w:r>
-      <w:proofErr w:type="gramEnd"/>
-      <w:r>
-        <w:t xml:space="preserve"> cases fleuve (bleu)</w:t>
-      </w:r>
-    </w:p>
-    <w:p>
-      <w:r>
-        <w:t xml:space="preserve">Ces cases </w:t>
-      </w:r>
-      <w:r>
-        <w:t xml:space="preserve">sont dans la globalités </w:t>
-      </w:r>
-      <w:r>
-        <w:t>regroupées de différente manière</w:t>
-      </w:r>
-      <w:r>
-        <w:t xml:space="preserve"> appeler</w:t>
-      </w:r>
-      <w:r>
-        <w:t> :</w:t>
+      <w:r>
+        <w:t>les cases mortes (gris)</w:t>
       </w:r>
     </w:p>
     <w:p>
@@ -1312,13 +1247,8 @@
           <w:numId w:val="1"/>
         </w:numPr>
       </w:pPr>
-      <w:proofErr w:type="gramStart"/>
-      <w:r>
-        <w:t>village</w:t>
-      </w:r>
-      <w:proofErr w:type="gramEnd"/>
-      <w:r>
-        <w:t xml:space="preserve"> </w:t>
+      <w:r>
+        <w:t>les cases dépourvues de population (blanche)</w:t>
       </w:r>
     </w:p>
     <w:p>
@@ -1329,11 +1259,26 @@
           <w:numId w:val="1"/>
         </w:numPr>
       </w:pPr>
-      <w:proofErr w:type="gramStart"/>
-      <w:r>
-        <w:t>ville</w:t>
-      </w:r>
-      <w:proofErr w:type="gramEnd"/>
+      <w:r>
+        <w:t>les cases fleuve (bleu)</w:t>
+      </w:r>
+      <w:r>
+        <w:t>*</w:t>
+      </w:r>
+    </w:p>
+    <w:p>
+      <w:r>
+        <w:t xml:space="preserve">Ces cases </w:t>
+      </w:r>
+      <w:r>
+        <w:t xml:space="preserve">sont dans la globalités </w:t>
+      </w:r>
+      <w:r>
+        <w:t xml:space="preserve">regroupées de différente </w:t>
+      </w:r>
+      <w:r>
+        <w:t>manière :</w:t>
+      </w:r>
     </w:p>
     <w:p>
       <w:pPr>
@@ -1345,271 +1290,11 @@
       </w:pPr>
       <w:proofErr w:type="gramStart"/>
       <w:r>
-        <w:t>métropole</w:t>
+        <w:t>zone</w:t>
       </w:r>
       <w:proofErr w:type="gramEnd"/>
-    </w:p>
-    <w:p>
-      <w:proofErr w:type="gramStart"/>
-      <w:r>
-        <w:t>et</w:t>
-      </w:r>
-      <w:proofErr w:type="gramEnd"/>
-      <w:r>
-        <w:t xml:space="preserve"> cela en fonction du nombre de case regroupée.</w:t>
-      </w:r>
-    </w:p>
-    <w:p/>
-    <w:p>
-      <w:r>
-        <w:t xml:space="preserve">Pour </w:t>
-      </w:r>
-      <w:r>
-        <w:t>rendre la contamination plus complexe</w:t>
-      </w:r>
-      <w:r>
-        <w:t>,</w:t>
-      </w:r>
-      <w:r>
-        <w:t xml:space="preserve"> un fleuve </w:t>
-      </w:r>
-      <w:r>
-        <w:t xml:space="preserve">(case </w:t>
-      </w:r>
-      <w:r>
-        <w:t>bleu</w:t>
-      </w:r>
-      <w:r>
-        <w:t>)</w:t>
-      </w:r>
-      <w:r>
-        <w:t xml:space="preserve"> est généré</w:t>
-      </w:r>
-      <w:r>
-        <w:t xml:space="preserve"> </w:t>
-      </w:r>
-      <w:r>
-        <w:t>travers</w:t>
-      </w:r>
-      <w:r>
-        <w:t>ant</w:t>
-      </w:r>
-      <w:r>
-        <w:t xml:space="preserve"> toute la zone</w:t>
-      </w:r>
-      <w:r>
-        <w:t xml:space="preserve">. Il peut </w:t>
-      </w:r>
-      <w:r>
-        <w:t>être traversé</w:t>
-      </w:r>
-      <w:r>
-        <w:t xml:space="preserve"> </w:t>
-      </w:r>
-      <w:r>
-        <w:t xml:space="preserve">par des </w:t>
-      </w:r>
-      <w:r>
-        <w:t xml:space="preserve">lignes ferroviaire (jaune) et route </w:t>
-      </w:r>
-      <w:r>
-        <w:t xml:space="preserve">(marron) </w:t>
-      </w:r>
-      <w:r>
-        <w:t>qui partent du centre</w:t>
-      </w:r>
-      <w:r>
-        <w:t xml:space="preserve"> </w:t>
-      </w:r>
-      <w:r>
-        <w:t xml:space="preserve">des </w:t>
-      </w:r>
-      <w:r>
-        <w:t>villes et villages</w:t>
-      </w:r>
-      <w:r>
-        <w:t>.</w:t>
-      </w:r>
-    </w:p>
-    <w:p>
-      <w:r>
-        <w:t xml:space="preserve">L’initialisation du départ de l’infection se fait </w:t>
-      </w:r>
-      <w:r>
-        <w:t>avec le</w:t>
-      </w:r>
-      <w:r>
-        <w:t xml:space="preserve"> clique souris et est nécessaire pour </w:t>
-      </w:r>
-      <w:r>
-        <w:t>commencer la simulation</w:t>
-      </w:r>
-      <w:r>
-        <w:t xml:space="preserve">. </w:t>
-      </w:r>
-      <w:r>
-        <w:t>L</w:t>
-      </w:r>
-      <w:r>
-        <w:t xml:space="preserve">e virus commence par infecter </w:t>
-      </w:r>
-      <w:r>
-        <w:t xml:space="preserve">la </w:t>
-      </w:r>
-      <w:r>
-        <w:t>case</w:t>
-      </w:r>
-      <w:r>
-        <w:t xml:space="preserve"> courante</w:t>
-      </w:r>
-      <w:r>
-        <w:t>,</w:t>
-      </w:r>
-      <w:r>
-        <w:t xml:space="preserve"> au jour 0</w:t>
-      </w:r>
-      <w:r>
-        <w:t>,</w:t>
-      </w:r>
-      <w:r>
-        <w:t xml:space="preserve"> avant de</w:t>
-      </w:r>
-      <w:r>
-        <w:t xml:space="preserve"> progresse</w:t>
-      </w:r>
-      <w:r>
-        <w:t>r</w:t>
-      </w:r>
-      <w:r>
-        <w:t xml:space="preserve"> </w:t>
-      </w:r>
-      <w:r>
-        <w:t xml:space="preserve">vers les </w:t>
-      </w:r>
-      <w:r>
-        <w:t xml:space="preserve">cases </w:t>
-      </w:r>
-      <w:r>
-        <w:t xml:space="preserve">qui lui sont </w:t>
-      </w:r>
-      <w:r>
-        <w:t>voisine</w:t>
-      </w:r>
-      <w:r>
-        <w:t>s</w:t>
-      </w:r>
-      <w:r>
-        <w:t>.</w:t>
-      </w:r>
-      <w:r>
-        <w:t xml:space="preserve"> Les cases voisines </w:t>
-      </w:r>
-      <w:r>
-        <w:t>sont</w:t>
-      </w:r>
-      <w:r>
-        <w:t xml:space="preserve"> les 8 cases autour de la case courante</w:t>
-      </w:r>
-      <w:r>
-        <w:t xml:space="preserve"> ainsi que les 16 cases entourant </w:t>
-      </w:r>
-      <w:r>
-        <w:t>ces dernières</w:t>
-      </w:r>
-      <w:r>
-        <w:t xml:space="preserve">. Chaque jour passé à moins de 2 cases d’une case </w:t>
-      </w:r>
-      <w:r>
-        <w:t>infectés</w:t>
-      </w:r>
-      <w:r>
-        <w:t xml:space="preserve">, </w:t>
-      </w:r>
-      <w:r>
-        <w:t xml:space="preserve">la </w:t>
-      </w:r>
-      <w:r>
-        <w:t xml:space="preserve">probabilité de contamination </w:t>
-      </w:r>
-      <w:r>
-        <w:t xml:space="preserve">de cette dernière </w:t>
-      </w:r>
-      <w:r>
-        <w:t>augmente.</w:t>
-      </w:r>
-      <w:r>
-        <w:t xml:space="preserve"> </w:t>
-      </w:r>
-      <w:r>
-        <w:t>Cependant, on ne peut pas infecter une case dépourvue de population</w:t>
-      </w:r>
-      <w:r>
-        <w:t xml:space="preserve"> ou représentant un fleuve</w:t>
-      </w:r>
-      <w:r>
-        <w:t>.</w:t>
-      </w:r>
-    </w:p>
-    <w:p>
-      <w:pPr>
-        <w:spacing w:after="160"/>
-        <w:jc w:val="left"/>
-      </w:pPr>
-      <w:r>
-        <w:br w:type="page"/>
-      </w:r>
-    </w:p>
-    <w:p>
-      <w:r>
-        <w:lastRenderedPageBreak/>
-        <w:t xml:space="preserve">Le but de cette automate cellulaire est de rendre toute </w:t>
-      </w:r>
-      <w:r>
-        <w:t xml:space="preserve">cette </w:t>
-      </w:r>
-      <w:r>
-        <w:t>zone</w:t>
-      </w:r>
-      <w:r>
-        <w:t xml:space="preserve"> </w:t>
-      </w:r>
-      <w:r>
-        <w:t xml:space="preserve">infectée </w:t>
-      </w:r>
-      <w:r>
-        <w:t xml:space="preserve">par </w:t>
-      </w:r>
-      <w:r>
-        <w:t>le</w:t>
-      </w:r>
-      <w:r>
-        <w:t xml:space="preserve"> </w:t>
-      </w:r>
-      <w:r>
-        <w:t>virus</w:t>
-      </w:r>
-      <w:r>
-        <w:t>, avec</w:t>
-      </w:r>
-      <w:r>
-        <w:t xml:space="preserve"> le moins de survivant possible</w:t>
-      </w:r>
-      <w:r>
-        <w:t>.</w:t>
-      </w:r>
-    </w:p>
-    <w:p>
-      <w:r>
-        <w:t xml:space="preserve">Pour </w:t>
-      </w:r>
-      <w:r>
-        <w:t>c</w:t>
-      </w:r>
-      <w:r>
-        <w:t>e faire nous avons pris en compt</w:t>
-      </w:r>
-      <w:r>
-        <w:t>e :</w:t>
+      <w:r>
+        <w:t xml:space="preserve"> peuplé</w:t>
       </w:r>
     </w:p>
     <w:p>
@@ -1620,26 +1305,16 @@
           <w:numId w:val="1"/>
         </w:numPr>
       </w:pPr>
-      <w:r>
-        <w:t>l’âge moyen de chaque cellule,</w:t>
-      </w:r>
-      <w:r>
-        <w:t xml:space="preserve"> constitué</w:t>
-      </w:r>
-      <w:r>
-        <w:t>e</w:t>
-      </w:r>
-      <w:r>
-        <w:t xml:space="preserve"> d’une population de tout âge</w:t>
-      </w:r>
-      <w:r>
-        <w:t xml:space="preserve"> (0 à 10</w:t>
-      </w:r>
-      <w:r>
-        <w:t>5</w:t>
-      </w:r>
-      <w:r>
-        <w:t xml:space="preserve"> ans)</w:t>
+      <w:proofErr w:type="gramStart"/>
+      <w:r>
+        <w:t>en</w:t>
+      </w:r>
+      <w:proofErr w:type="gramEnd"/>
+      <w:r>
+        <w:t xml:space="preserve"> </w:t>
+      </w:r>
+      <w:r>
+        <w:t xml:space="preserve">village </w:t>
       </w:r>
     </w:p>
     <w:p>
@@ -1652,26 +1327,14 @@
       </w:pPr>
       <w:proofErr w:type="gramStart"/>
       <w:r>
-        <w:t>le</w:t>
+        <w:t>en</w:t>
       </w:r>
       <w:proofErr w:type="gramEnd"/>
       <w:r>
-        <w:t xml:space="preserve"> temps</w:t>
-      </w:r>
-      <w:r>
-        <w:t xml:space="preserve"> en jours</w:t>
-      </w:r>
-      <w:r>
-        <w:t xml:space="preserve"> passé proche d’une </w:t>
-      </w:r>
-      <w:r>
-        <w:t>case</w:t>
-      </w:r>
-      <w:r>
         <w:t xml:space="preserve"> </w:t>
       </w:r>
       <w:r>
-        <w:t>infectés</w:t>
+        <w:t>ville</w:t>
       </w:r>
     </w:p>
     <w:p>
@@ -1684,108 +1347,315 @@
       </w:pPr>
       <w:proofErr w:type="gramStart"/>
       <w:r>
+        <w:t>en</w:t>
+      </w:r>
+      <w:proofErr w:type="gramEnd"/>
+      <w:r>
+        <w:t xml:space="preserve"> </w:t>
+      </w:r>
+      <w:r>
+        <w:t>métropole</w:t>
+      </w:r>
+    </w:p>
+    <w:p>
+      <w:proofErr w:type="gramStart"/>
+      <w:r>
+        <w:t>et</w:t>
+      </w:r>
+      <w:proofErr w:type="gramEnd"/>
+      <w:r>
+        <w:t xml:space="preserve"> cela en fonction du nombre de case regroupée.</w:t>
+      </w:r>
+    </w:p>
+    <w:p>
+      <w:pPr>
+        <w:rPr>
+          <w:sz w:val="10"/>
+          <w:szCs w:val="6"/>
+        </w:rPr>
+      </w:pPr>
+    </w:p>
+    <w:p>
+      <w:r>
+        <w:t xml:space="preserve">Pour </w:t>
+      </w:r>
+      <w:r>
+        <w:t>rendre la contamination plus complexe</w:t>
+      </w:r>
+      <w:r>
+        <w:t>,</w:t>
+      </w:r>
+      <w:r>
+        <w:t xml:space="preserve"> un fleuve </w:t>
+      </w:r>
+      <w:r>
+        <w:t xml:space="preserve">(case </w:t>
+      </w:r>
+      <w:r>
+        <w:t>bleu</w:t>
+      </w:r>
+      <w:r>
+        <w:t>)</w:t>
+      </w:r>
+      <w:r>
+        <w:t xml:space="preserve"> est généré</w:t>
+      </w:r>
+      <w:r>
+        <w:t xml:space="preserve"> </w:t>
+      </w:r>
+      <w:r>
+        <w:t>travers</w:t>
+      </w:r>
+      <w:r>
+        <w:t>ant</w:t>
+      </w:r>
+      <w:r>
+        <w:t xml:space="preserve"> toute la zone</w:t>
+      </w:r>
+      <w:r>
+        <w:t xml:space="preserve">. Il peut </w:t>
+      </w:r>
+      <w:r>
+        <w:t>être traversé</w:t>
+      </w:r>
+      <w:r>
+        <w:t xml:space="preserve"> </w:t>
+      </w:r>
+      <w:r>
+        <w:t xml:space="preserve">par des </w:t>
+      </w:r>
+      <w:r>
+        <w:t>lignes ferroviaire (jaune)</w:t>
+      </w:r>
+      <w:r>
+        <w:t>, les</w:t>
+      </w:r>
+      <w:r>
+        <w:t xml:space="preserve"> route</w:t>
+      </w:r>
+      <w:r>
+        <w:t>s</w:t>
+      </w:r>
+      <w:r>
+        <w:t xml:space="preserve"> </w:t>
+      </w:r>
+      <w:r>
+        <w:t>(marron)</w:t>
+      </w:r>
+      <w:r>
+        <w:t xml:space="preserve"> et les lignes aérienne</w:t>
+      </w:r>
+      <w:r>
+        <w:t xml:space="preserve"> </w:t>
+      </w:r>
+      <w:r>
+        <w:t>(rose) qui relis l</w:t>
+      </w:r>
+      <w:r>
+        <w:t xml:space="preserve">es </w:t>
+      </w:r>
+      <w:r>
+        <w:t>villes</w:t>
+      </w:r>
+      <w:r>
+        <w:t xml:space="preserve">, </w:t>
+      </w:r>
+      <w:r>
+        <w:t>villages</w:t>
+      </w:r>
+      <w:r>
+        <w:t xml:space="preserve"> et métropoles</w:t>
+      </w:r>
+      <w:r>
+        <w:t xml:space="preserve"> entre eux. Chaque départ et arriver se fait</w:t>
+      </w:r>
+      <w:r>
+        <w:t>.</w:t>
+      </w:r>
+      <w:r>
+        <w:t>au centre.</w:t>
+      </w:r>
+    </w:p>
+    <w:p>
+      <w:r>
+        <w:t xml:space="preserve">L’initialisation du départ de l’infection se fait </w:t>
+      </w:r>
+      <w:r>
+        <w:t>avec le</w:t>
+      </w:r>
+      <w:r>
+        <w:t xml:space="preserve"> clique souris et est nécessaire pour </w:t>
+      </w:r>
+      <w:r>
+        <w:t>commencer la simulation</w:t>
+      </w:r>
+      <w:r>
+        <w:t xml:space="preserve">. </w:t>
+      </w:r>
+      <w:r>
+        <w:t>L</w:t>
+      </w:r>
+      <w:r>
+        <w:t xml:space="preserve">e virus commence par infecter </w:t>
+      </w:r>
+      <w:r>
+        <w:t xml:space="preserve">la </w:t>
+      </w:r>
+      <w:r>
+        <w:t>case</w:t>
+      </w:r>
+      <w:r>
+        <w:t xml:space="preserve"> courante</w:t>
+      </w:r>
+      <w:r>
+        <w:t>,</w:t>
+      </w:r>
+      <w:r>
+        <w:t xml:space="preserve"> au jour 0</w:t>
+      </w:r>
+      <w:r>
+        <w:t>,</w:t>
+      </w:r>
+      <w:r>
+        <w:t xml:space="preserve"> avant de</w:t>
+      </w:r>
+      <w:r>
+        <w:t xml:space="preserve"> progresse</w:t>
+      </w:r>
+      <w:r>
+        <w:t>r</w:t>
+      </w:r>
+      <w:r>
+        <w:t xml:space="preserve"> </w:t>
+      </w:r>
+      <w:r>
+        <w:t xml:space="preserve">vers les </w:t>
+      </w:r>
+      <w:r>
+        <w:t xml:space="preserve">cases </w:t>
+      </w:r>
+      <w:r>
+        <w:t xml:space="preserve">qui lui sont </w:t>
+      </w:r>
+      <w:r>
+        <w:t>voisine</w:t>
+      </w:r>
+      <w:r>
+        <w:t>s</w:t>
+      </w:r>
+      <w:r>
+        <w:t>.</w:t>
+      </w:r>
+      <w:r>
+        <w:t xml:space="preserve"> Les cases voisines </w:t>
+      </w:r>
+      <w:r>
+        <w:t>sont</w:t>
+      </w:r>
+      <w:r>
+        <w:t xml:space="preserve"> les 8 cases autour de la case courante</w:t>
+      </w:r>
+      <w:r>
+        <w:t xml:space="preserve"> ainsi que les 16 cases entourant </w:t>
+      </w:r>
+      <w:r>
+        <w:t>ces dernières</w:t>
+      </w:r>
+      <w:r>
+        <w:t xml:space="preserve">. Chaque jour passé à moins de 2 cases d’une case </w:t>
+      </w:r>
+      <w:r>
+        <w:t>infectés</w:t>
+      </w:r>
+      <w:r>
+        <w:t xml:space="preserve">, </w:t>
+      </w:r>
+      <w:r>
+        <w:t xml:space="preserve">la </w:t>
+      </w:r>
+      <w:r>
+        <w:t xml:space="preserve">probabilité de contamination </w:t>
+      </w:r>
+      <w:r>
+        <w:t xml:space="preserve">de cette dernière </w:t>
+      </w:r>
+      <w:r>
+        <w:t>augmente.</w:t>
+      </w:r>
+      <w:r>
+        <w:t xml:space="preserve"> </w:t>
+      </w:r>
+      <w:r>
+        <w:t>Cependant, on ne peut pas infecter une case dépourvue de population</w:t>
+      </w:r>
+      <w:r>
+        <w:t xml:space="preserve"> ou représentant un fleuve</w:t>
+      </w:r>
+      <w:r>
+        <w:t>.</w:t>
+      </w:r>
+    </w:p>
+    <w:p>
+      <w:pPr>
+        <w:jc w:val="left"/>
+        <w:rPr>
+          <w:sz w:val="10"/>
+        </w:rPr>
+      </w:pPr>
+    </w:p>
+    <w:p>
+      <w:r>
+        <w:t xml:space="preserve">Le but de cette automate cellulaire est de rendre toute </w:t>
+      </w:r>
+      <w:r>
+        <w:t xml:space="preserve">cette </w:t>
+      </w:r>
+      <w:r>
+        <w:t>zone</w:t>
+      </w:r>
+      <w:r>
+        <w:t xml:space="preserve"> </w:t>
+      </w:r>
+      <w:r>
+        <w:t xml:space="preserve">infectée </w:t>
+      </w:r>
+      <w:r>
+        <w:t xml:space="preserve">par </w:t>
+      </w:r>
+      <w:proofErr w:type="gramStart"/>
+      <w:r>
         <w:t>le</w:t>
       </w:r>
       <w:proofErr w:type="gramEnd"/>
       <w:r>
-        <w:t xml:space="preserve"> taux d</w:t>
-      </w:r>
-      <w:r>
-        <w:t xml:space="preserve">’infection </w:t>
-      </w:r>
-      <w:r>
-        <w:t>d</w:t>
-      </w:r>
-      <w:r>
-        <w:t>u</w:t>
-      </w:r>
-      <w:r>
-        <w:t xml:space="preserve"> virus</w:t>
-      </w:r>
-    </w:p>
-    <w:p>
-      <w:pPr>
-        <w:spacing w:after="160"/>
-        <w:jc w:val="left"/>
-      </w:pPr>
-      <w:r>
-        <w:br w:type="page"/>
-      </w:r>
-    </w:p>
-    <w:p>
-      <w:pPr>
-        <w:pStyle w:val="Titre2"/>
-        <w:spacing w:before="0"/>
-      </w:pPr>
-      <w:bookmarkStart w:id="1" w:name="_Toc527018505"/>
-      <w:r>
-        <w:lastRenderedPageBreak/>
-        <w:t>Le code</w:t>
-      </w:r>
-      <w:bookmarkEnd w:id="1"/>
-    </w:p>
-    <w:p>
-      <w:pPr>
-        <w:pStyle w:val="Titre3"/>
-        <w:spacing w:before="0"/>
-      </w:pPr>
-      <w:bookmarkStart w:id="2" w:name="_Toc527018506"/>
-      <w:r>
-        <w:t xml:space="preserve">Génération de la matrice et des </w:t>
-      </w:r>
-      <w:r>
-        <w:t xml:space="preserve">différentes </w:t>
-      </w:r>
-      <w:r>
-        <w:t>cases</w:t>
-      </w:r>
-      <w:bookmarkEnd w:id="2"/>
-    </w:p>
-    <w:p>
-      <w:r>
-        <w:t xml:space="preserve">Au sein de notre </w:t>
-      </w:r>
-      <w:r>
-        <w:t xml:space="preserve">zone urbaine, les déplacements se font via les lignes ferroviaires et routes. Pour modéliser le tout, nous avons utilisé l’Algorithme de Prime. </w:t>
-      </w:r>
-      <w:r>
-        <w:t xml:space="preserve">Il va calculer l’arbre couvrant minimal, dans un graphe connexe </w:t>
-      </w:r>
-      <w:proofErr w:type="spellStart"/>
-      <w:r>
-        <w:t>valué</w:t>
-      </w:r>
-      <w:proofErr w:type="spellEnd"/>
-      <w:r>
-        <w:t xml:space="preserve"> et non orienté. C’est-à-dire, que </w:t>
-      </w:r>
-      <w:r>
-        <w:t xml:space="preserve">le choix des villes </w:t>
-      </w:r>
-      <w:r>
-        <w:t xml:space="preserve">la distance entre le centre des villes et villages est </w:t>
-      </w:r>
-      <w:r>
-        <w:t xml:space="preserve">fait de </w:t>
-      </w:r>
-      <w:r>
-        <w:t>manière optimale</w:t>
+        <w:t xml:space="preserve"> </w:t>
+      </w:r>
+      <w:r>
+        <w:t>virus</w:t>
+      </w:r>
+      <w:r>
+        <w:t>, avec</w:t>
+      </w:r>
+      <w:r>
+        <w:t xml:space="preserve"> le moins de survivant possible</w:t>
       </w:r>
       <w:r>
         <w:t>.</w:t>
       </w:r>
     </w:p>
     <w:p>
-      <w:pPr>
-        <w:spacing w:after="160"/>
-        <w:jc w:val="left"/>
-      </w:pPr>
-    </w:p>
-    <w:p>
-      <w:pPr>
-        <w:spacing w:after="160"/>
-        <w:jc w:val="left"/>
-      </w:pPr>
+      <w:r>
+        <w:t xml:space="preserve">Pour </w:t>
+      </w:r>
+      <w:r>
+        <w:t>c</w:t>
+      </w:r>
+      <w:r>
+        <w:t>e faire nous avons pris en compt</w:t>
+      </w:r>
+      <w:r>
+        <w:t>e :</w:t>
+      </w:r>
     </w:p>
     <w:p>
       <w:pPr>
@@ -1794,192 +1664,27 @@
           <w:ilvl w:val="0"/>
           <w:numId w:val="1"/>
         </w:numPr>
-        <w:spacing w:after="160"/>
-        <w:jc w:val="left"/>
-      </w:pPr>
-      <w:r>
-        <w:t xml:space="preserve">Une méthode soumettreAuVirus qui : </w:t>
-      </w:r>
-    </w:p>
-    <w:p>
-      <w:pPr>
-        <w:pStyle w:val="Paragraphedeliste"/>
-        <w:numPr>
-          <w:ilvl w:val="1"/>
-          <w:numId w:val="1"/>
-        </w:numPr>
-        <w:spacing w:after="160"/>
-        <w:jc w:val="left"/>
-      </w:pPr>
-      <w:r>
-        <w:t xml:space="preserve">Test, autour de la case courante qui doit être saine, 1 par 1 les 24 cases, en commencent par la case sur la </w:t>
-      </w:r>
-      <w:r>
-        <w:t xml:space="preserve">première </w:t>
-      </w:r>
-      <w:r>
-        <w:t>ligne (Pos&gt;=2) de coordonnée [PosY-</w:t>
-      </w:r>
-      <w:proofErr w:type="gramStart"/>
-      <w:r>
-        <w:t>2][</w:t>
-      </w:r>
-      <w:proofErr w:type="gramEnd"/>
-      <w:r>
-        <w:t>PosX-2].</w:t>
-      </w:r>
-    </w:p>
-    <w:p>
-      <w:pPr>
-        <w:pStyle w:val="Paragraphedeliste"/>
-        <w:numPr>
-          <w:ilvl w:val="2"/>
-          <w:numId w:val="1"/>
-        </w:numPr>
-        <w:spacing w:after="160"/>
-        <w:jc w:val="left"/>
-      </w:pPr>
-      <w:r>
-        <w:t>En fonction de la distance de la case testée de</w:t>
-      </w:r>
-      <w:r>
-        <w:t xml:space="preserve"> coordonné</w:t>
-      </w:r>
-      <w:r>
-        <w:t xml:space="preserve"> initiale</w:t>
-      </w:r>
-      <w:r>
-        <w:t xml:space="preserve"> [PosY-</w:t>
-      </w:r>
-      <w:proofErr w:type="gramStart"/>
-      <w:r>
-        <w:t>2][</w:t>
-      </w:r>
-      <w:proofErr w:type="gramEnd"/>
-      <w:r>
-        <w:t>PosX-2]</w:t>
-      </w:r>
-      <w:r>
-        <w:t xml:space="preserve">, qui doit être infectée, </w:t>
-      </w:r>
-      <w:r>
-        <w:t>la probabilité d’infection de la case courante au tour suivant augmente de 0.25</w:t>
-      </w:r>
-      <w:r>
-        <w:t>, 0.50 ou 0.75</w:t>
-      </w:r>
-      <w:r>
-        <w:t>.</w:t>
-      </w:r>
-    </w:p>
-    <w:p>
-      <w:pPr>
-        <w:pStyle w:val="Paragraphedeliste"/>
-        <w:numPr>
-          <w:ilvl w:val="2"/>
-          <w:numId w:val="1"/>
-        </w:numPr>
-        <w:spacing w:after="160"/>
-        <w:jc w:val="left"/>
-      </w:pPr>
-      <w:r>
-        <w:t>On réitère cela pour toutes les cases suivantes sur la même ligne avant de passer à la ligne suivante.</w:t>
-      </w:r>
-    </w:p>
-    <w:p>
-      <w:pPr>
-        <w:pStyle w:val="Paragraphedeliste"/>
-        <w:numPr>
-          <w:ilvl w:val="1"/>
-          <w:numId w:val="1"/>
-        </w:numPr>
-        <w:spacing w:after="160"/>
-      </w:pPr>
-      <w:r>
-        <w:t>Ensuite</w:t>
-      </w:r>
-      <w:r>
-        <w:t xml:space="preserve"> </w:t>
-      </w:r>
-      <w:r>
-        <w:t>si le tauxInfection de la case courante est supérieur à 0</w:t>
-      </w:r>
-      <w:r>
-        <w:t xml:space="preserve"> </w:t>
-      </w:r>
-      <w:r>
-        <w:t>:</w:t>
-      </w:r>
-    </w:p>
-    <w:p>
-      <w:pPr>
-        <w:pStyle w:val="Paragraphedeliste"/>
-        <w:numPr>
-          <w:ilvl w:val="2"/>
-          <w:numId w:val="1"/>
-        </w:numPr>
-        <w:spacing w:after="160"/>
-        <w:jc w:val="left"/>
-      </w:pPr>
-      <w:r>
-        <w:t xml:space="preserve">On tire un nombre </w:t>
-      </w:r>
-      <w:r>
-        <w:t>aléatoire</w:t>
-      </w:r>
-      <w:r>
-        <w:t xml:space="preserve"> entre 0 et 10</w:t>
-      </w:r>
-      <w:r>
-        <w:t xml:space="preserve">0 qui représente </w:t>
-      </w:r>
-      <w:r>
-        <w:t>les chances d’infection de la case courante. Si ce nombre est inférieure au tauxInfection*tauxReprodution</w:t>
-      </w:r>
-      <w:r>
-        <w:t xml:space="preserve">, alors son état passe </w:t>
-      </w:r>
-      <w:r>
-        <w:t>d</w:t>
-      </w:r>
-      <w:r>
-        <w:t>e sain à infecter,</w:t>
-      </w:r>
-      <w:r>
-        <w:t xml:space="preserve"> on affiche une case aux mêmes coordonnées qui est rouge et on incrémente et décrémente respectivement nbInfecte et nbSain qui représente le nombre de case infecter et le nombre de case saine.</w:t>
-      </w:r>
-    </w:p>
-    <w:p>
-      <w:pPr>
-        <w:spacing w:after="160"/>
-        <w:jc w:val="left"/>
-      </w:pPr>
-      <w:r>
-        <w:br w:type="page"/>
-      </w:r>
-    </w:p>
-    <w:p>
-      <w:pPr>
-        <w:pStyle w:val="Titre2"/>
-      </w:pPr>
-      <w:bookmarkStart w:id="3" w:name="_Toc527018507"/>
-      <w:r>
-        <w:lastRenderedPageBreak/>
-        <w:t xml:space="preserve">Outil </w:t>
-      </w:r>
-      <w:r>
-        <w:t>et source</w:t>
-      </w:r>
-      <w:bookmarkEnd w:id="3"/>
-    </w:p>
-    <w:p>
-      <w:r>
-        <w:t>Pour réaliser notre projet d’automate cellulaire, nous avons constamment travaillé en équipe.</w:t>
-      </w:r>
-    </w:p>
-    <w:p>
-      <w:r>
-        <w:t>Nous avons utilisé les logiciels :</w:t>
+      </w:pPr>
+      <w:r>
+        <w:t>l’âge moyen de chaque cellule,</w:t>
+      </w:r>
+      <w:r>
+        <w:t xml:space="preserve"> constitué</w:t>
+      </w:r>
+      <w:r>
+        <w:t>e</w:t>
+      </w:r>
+      <w:r>
+        <w:t xml:space="preserve"> d’une population de tout âge</w:t>
+      </w:r>
+      <w:r>
+        <w:t xml:space="preserve"> (0 à 10</w:t>
+      </w:r>
+      <w:r>
+        <w:t>5</w:t>
+      </w:r>
+      <w:r>
+        <w:t xml:space="preserve"> ans)</w:t>
       </w:r>
     </w:p>
     <w:p>
@@ -1990,66 +1695,28 @@
           <w:numId w:val="1"/>
         </w:numPr>
       </w:pPr>
-      <w:r>
-        <w:t xml:space="preserve">Sublime </w:t>
-      </w:r>
-      <w:proofErr w:type="spellStart"/>
-      <w:r>
-        <w:t>Text</w:t>
-      </w:r>
-      <w:proofErr w:type="spellEnd"/>
-      <w:r>
-        <w:t> :</w:t>
+      <w:proofErr w:type="gramStart"/>
+      <w:r>
+        <w:t>le</w:t>
+      </w:r>
+      <w:proofErr w:type="gramEnd"/>
+      <w:r>
+        <w:t xml:space="preserve"> temps</w:t>
+      </w:r>
+      <w:r>
+        <w:t xml:space="preserve"> en jours</w:t>
+      </w:r>
+      <w:r>
+        <w:t xml:space="preserve"> passé proche d’une </w:t>
+      </w:r>
+      <w:r>
+        <w:t>case</w:t>
       </w:r>
       <w:r>
         <w:t xml:space="preserve"> </w:t>
       </w:r>
       <w:r>
-        <w:t>open source</w:t>
-      </w:r>
-      <w:r>
-        <w:t xml:space="preserve"> qui </w:t>
-      </w:r>
-      <w:r>
-        <w:t xml:space="preserve">remplace </w:t>
-      </w:r>
-      <w:proofErr w:type="spellStart"/>
-      <w:r>
-        <w:t>CoCalc</w:t>
-      </w:r>
-      <w:proofErr w:type="spellEnd"/>
-      <w:r>
-        <w:t xml:space="preserve"> en nous permettant e travailler en local </w:t>
-      </w:r>
-      <w:r>
-        <w:t xml:space="preserve">et prend en compte le langage Python </w:t>
-      </w:r>
-      <w:r>
-        <w:t>(tout comme</w:t>
-      </w:r>
-      <w:r>
-        <w:t xml:space="preserve"> 44</w:t>
-      </w:r>
-      <w:r>
-        <w:t xml:space="preserve"> </w:t>
-      </w:r>
-      <w:r>
-        <w:t xml:space="preserve">autre </w:t>
-      </w:r>
-      <w:r>
-        <w:t>langage</w:t>
-      </w:r>
-      <w:r>
-        <w:t>s</w:t>
-      </w:r>
-      <w:r>
-        <w:t xml:space="preserve"> </w:t>
-      </w:r>
-      <w:r>
-        <w:t>de programmation</w:t>
-      </w:r>
-      <w:r>
-        <w:t>)</w:t>
+        <w:t>infectés</w:t>
       </w:r>
     </w:p>
     <w:p>
@@ -2060,21 +1727,27 @@
           <w:numId w:val="1"/>
         </w:numPr>
       </w:pPr>
-      <w:r>
-        <w:t>Microsoft Word</w:t>
-      </w:r>
-      <w:r>
-        <w:t> :</w:t>
-      </w:r>
-      <w:r>
-        <w:t xml:space="preserve"> pour toute la rédaction du présent dossier</w:t>
-      </w:r>
-      <w:r>
-        <w:t>.</w:t>
-      </w:r>
-    </w:p>
-    <w:p/>
-    <w:p/>
+      <w:proofErr w:type="gramStart"/>
+      <w:r>
+        <w:t>le</w:t>
+      </w:r>
+      <w:proofErr w:type="gramEnd"/>
+      <w:r>
+        <w:t xml:space="preserve"> taux d</w:t>
+      </w:r>
+      <w:r>
+        <w:t xml:space="preserve">’infection </w:t>
+      </w:r>
+      <w:r>
+        <w:t>d</w:t>
+      </w:r>
+      <w:r>
+        <w:t>u</w:t>
+      </w:r>
+      <w:r>
+        <w:t xml:space="preserve"> virus</w:t>
+      </w:r>
+    </w:p>
     <w:p>
       <w:pPr>
         <w:spacing w:after="160"/>
@@ -2085,9 +1758,153 @@
       </w:r>
     </w:p>
     <w:p>
+      <w:pPr>
+        <w:pStyle w:val="Titre3"/>
+      </w:pPr>
       <w:r>
         <w:lastRenderedPageBreak/>
-        <w:t xml:space="preserve">PROBA </w:t>
+        <w:t>Automate cellulaire</w:t>
+      </w:r>
+    </w:p>
+    <w:p>
+      <w:r>
+        <w:t>Un</w:t>
+      </w:r>
+      <w:r>
+        <w:t xml:space="preserve"> </w:t>
+      </w:r>
+      <w:r>
+        <w:t>automate cellulaire</w:t>
+      </w:r>
+      <w:r>
+        <w:t xml:space="preserve"> </w:t>
+      </w:r>
+      <w:r>
+        <w:t>consiste en une grille régulière de « cellules » contenant chacune un « état »</w:t>
+      </w:r>
+      <w:r>
+        <w:t>,</w:t>
+      </w:r>
+      <w:r>
+        <w:t xml:space="preserve"> choisi parmi un ensemble fini et qui peut évoluer au cours du temps. L'état d'une cellule au temps t+1</w:t>
+      </w:r>
+      <w:r>
+        <w:t xml:space="preserve"> </w:t>
+      </w:r>
+      <w:r>
+        <w:t>est fonction de l'état au temps</w:t>
+      </w:r>
+      <w:r>
+        <w:t xml:space="preserve"> </w:t>
+      </w:r>
+      <w:r>
+        <w:t>t</w:t>
+      </w:r>
+      <w:r>
+        <w:t xml:space="preserve"> </w:t>
+      </w:r>
+      <w:r>
+        <w:t>d'un nombre fini de cellules appelé son « voisinage ». À chaque nouvelle unité de temps, les mêmes règles sont appliquées simultanément à toutes les cellules de la grille, produisant une nouvelle « génération » de cellules dépendant entièrement de la génération précédente</w:t>
+      </w:r>
+      <w:r>
+        <w:t>.</w:t>
+      </w:r>
+    </w:p>
+    <w:p>
+      <w:pPr>
+        <w:spacing w:after="160"/>
+        <w:jc w:val="left"/>
+      </w:pPr>
+    </w:p>
+    <w:p>
+      <w:pPr>
+        <w:pStyle w:val="Titre2"/>
+        <w:spacing w:before="0"/>
+      </w:pPr>
+      <w:bookmarkStart w:id="2" w:name="_Toc527018505"/>
+      <w:r>
+        <w:t>Le code</w:t>
+      </w:r>
+      <w:bookmarkEnd w:id="2"/>
+    </w:p>
+    <w:p>
+      <w:pPr>
+        <w:pStyle w:val="Titre3"/>
+        <w:rPr>
+          <w:rFonts w:ascii="Bookman Old Style" w:eastAsiaTheme="minorHAnsi" w:hAnsi="Bookman Old Style" w:cstheme="minorBidi"/>
+          <w:color w:val="auto"/>
+          <w:sz w:val="24"/>
+          <w:szCs w:val="22"/>
+        </w:rPr>
+      </w:pPr>
+      <w:r>
+        <w:t>Algorithme de Prim</w:t>
+      </w:r>
+    </w:p>
+    <w:p>
+      <w:r>
+        <w:t xml:space="preserve">L'algorithme de Prim est un algorithme </w:t>
+      </w:r>
+      <w:r>
+        <w:t xml:space="preserve">dit </w:t>
+      </w:r>
+      <w:r>
+        <w:t>glouton</w:t>
+      </w:r>
+      <w:r>
+        <w:t>,</w:t>
+      </w:r>
+      <w:r>
+        <w:t xml:space="preserve"> qui calcule un arbre couvrant minimal dans un graphe connexe </w:t>
+      </w:r>
+      <w:proofErr w:type="spellStart"/>
+      <w:r>
+        <w:t>valué</w:t>
+      </w:r>
+      <w:proofErr w:type="spellEnd"/>
+      <w:r>
+        <w:t xml:space="preserve"> et non orienté. En d'autres termes, cet algorithme trouve un sous-ensemble d'arêtes formant un arbre sur l'ensemble des sommets du graphe initial, et tel que la somme des poids de ces arêtes soit minimal</w:t>
+      </w:r>
+      <w:r>
+        <w:t>e.</w:t>
+      </w:r>
+    </w:p>
+    <w:p>
+      <w:r>
+        <w:t>Dans notre projet, chaque sommet est représenté par le centre des villages, villes et métropoles. Afin de créer des liaisons, ici représentés pour les axes routiers, ferroviaires et aériens, nous avons implémenté l’algorithme de Prim et utilisé pour chaque axe. Le poids minimal est la distance entre chaque ville.</w:t>
+      </w:r>
+    </w:p>
+    <w:p>
+      <w:pPr>
+        <w:spacing w:after="160"/>
+        <w:jc w:val="left"/>
+      </w:pPr>
+      <w:r>
+        <w:br w:type="page"/>
+      </w:r>
+    </w:p>
+    <w:p>
+      <w:pPr>
+        <w:pStyle w:val="Titre2"/>
+      </w:pPr>
+      <w:bookmarkStart w:id="3" w:name="_Toc527018507"/>
+      <w:r>
+        <w:lastRenderedPageBreak/>
+        <w:t xml:space="preserve">Outil </w:t>
+      </w:r>
+      <w:r>
+        <w:t>et source</w:t>
+      </w:r>
+      <w:bookmarkEnd w:id="3"/>
+    </w:p>
+    <w:p>
+      <w:r>
+        <w:t>Pour réaliser notre projet d’automate cellulaire, nous avons constamment travaillé en équipe.</w:t>
+      </w:r>
+    </w:p>
+    <w:p>
+      <w:r>
+        <w:t>Nous avons utilisé les logiciels :</w:t>
       </w:r>
     </w:p>
     <w:p>
@@ -2098,13 +1915,72 @@
           <w:numId w:val="1"/>
         </w:numPr>
       </w:pPr>
+      <w:r>
+        <w:t xml:space="preserve">Sublime </w:t>
+      </w:r>
       <w:proofErr w:type="spellStart"/>
       <w:r>
-        <w:t>GenererAgeMoy</w:t>
+        <w:t>Text</w:t>
       </w:r>
       <w:proofErr w:type="spellEnd"/>
       <w:r>
-        <w:t xml:space="preserve"> l 80</w:t>
+        <w:t> :</w:t>
+      </w:r>
+      <w:r>
+        <w:t xml:space="preserve"> </w:t>
+      </w:r>
+      <w:r>
+        <w:t>open source</w:t>
+      </w:r>
+      <w:r>
+        <w:t xml:space="preserve"> </w:t>
+      </w:r>
+      <w:r>
+        <w:t xml:space="preserve">et </w:t>
+      </w:r>
+      <w:r>
+        <w:t xml:space="preserve">qui </w:t>
+      </w:r>
+      <w:r>
+        <w:t xml:space="preserve">remplace </w:t>
+      </w:r>
+      <w:proofErr w:type="spellStart"/>
+      <w:r>
+        <w:t>CoCalc</w:t>
+      </w:r>
+      <w:proofErr w:type="spellEnd"/>
+      <w:r>
+        <w:t xml:space="preserve"> en nous permettant e travailler en local </w:t>
+      </w:r>
+      <w:r>
+        <w:t xml:space="preserve">et prend en compte le langage Python </w:t>
+      </w:r>
+      <w:r>
+        <w:t>(tout comme</w:t>
+      </w:r>
+      <w:r>
+        <w:t xml:space="preserve"> 44</w:t>
+      </w:r>
+      <w:r>
+        <w:t xml:space="preserve"> </w:t>
+      </w:r>
+      <w:r>
+        <w:t xml:space="preserve">autre </w:t>
+      </w:r>
+      <w:r>
+        <w:t>langage</w:t>
+      </w:r>
+      <w:r>
+        <w:t>s</w:t>
+      </w:r>
+      <w:r>
+        <w:t xml:space="preserve"> </w:t>
+      </w:r>
+      <w:r>
+        <w:t>de programmation</w:t>
+      </w:r>
+      <w:r>
+        <w:t>)</w:t>
       </w:r>
     </w:p>
     <w:p>
@@ -2116,7 +1992,34 @@
         </w:numPr>
       </w:pPr>
       <w:r>
-        <w:t>Fleuve 149 – 202</w:t>
+        <w:t>Microsoft Word</w:t>
+      </w:r>
+      <w:r>
+        <w:t> :</w:t>
+      </w:r>
+      <w:r>
+        <w:t xml:space="preserve"> pour toute la rédaction du présent dossier</w:t>
+      </w:r>
+      <w:r>
+        <w:t>.</w:t>
+      </w:r>
+    </w:p>
+    <w:p/>
+    <w:p/>
+    <w:p/>
+    <w:p>
+      <w:pPr>
+        <w:spacing w:after="160"/>
+        <w:jc w:val="left"/>
+      </w:pPr>
+      <w:r>
+        <w:br w:type="page"/>
+      </w:r>
+    </w:p>
+    <w:p>
+      <w:r>
+        <w:lastRenderedPageBreak/>
+        <w:t xml:space="preserve">PROBA </w:t>
       </w:r>
     </w:p>
     <w:p>
@@ -2128,14 +2031,12 @@
         </w:numPr>
       </w:pPr>
       <w:proofErr w:type="spellStart"/>
-      <w:proofErr w:type="gramStart"/>
-      <w:r>
-        <w:t>zoneUrbaine</w:t>
+      <w:r>
+        <w:t>GenererAgeMoy</w:t>
       </w:r>
       <w:proofErr w:type="spellEnd"/>
-      <w:proofErr w:type="gramEnd"/>
-      <w:r>
-        <w:t xml:space="preserve"> 215-239</w:t>
+      <w:r>
+        <w:t xml:space="preserve"> l 80</w:t>
       </w:r>
     </w:p>
     <w:p>
@@ -2146,13 +2047,8 @@
           <w:numId w:val="1"/>
         </w:numPr>
       </w:pPr>
-      <w:proofErr w:type="gramStart"/>
-      <w:r>
-        <w:t>composition</w:t>
-      </w:r>
-      <w:proofErr w:type="gramEnd"/>
-      <w:r>
-        <w:t xml:space="preserve"> de grille 355-407</w:t>
+      <w:r>
+        <w:t>Fleuve 149 – 202</w:t>
       </w:r>
     </w:p>
     <w:p>
@@ -2166,12 +2062,12 @@
       <w:proofErr w:type="spellStart"/>
       <w:proofErr w:type="gramStart"/>
       <w:r>
-        <w:t>genererZoneUrbaine</w:t>
+        <w:t>zoneUrbaine</w:t>
       </w:r>
       <w:proofErr w:type="spellEnd"/>
       <w:proofErr w:type="gramEnd"/>
       <w:r>
-        <w:t xml:space="preserve"> 418 455</w:t>
+        <w:t xml:space="preserve"> 215-239</w:t>
       </w:r>
     </w:p>
     <w:p>
@@ -2182,13 +2078,14 @@
           <w:numId w:val="1"/>
         </w:numPr>
       </w:pPr>
-      <w:proofErr w:type="spellStart"/>
       <w:proofErr w:type="gramStart"/>
       <w:r>
-        <w:t>lancerVoyage</w:t>
-      </w:r>
-      <w:proofErr w:type="spellEnd"/>
+        <w:t>composition</w:t>
+      </w:r>
       <w:proofErr w:type="gramEnd"/>
+      <w:r>
+        <w:t xml:space="preserve"> de grille 355-407</w:t>
+      </w:r>
     </w:p>
     <w:p>
       <w:pPr>
@@ -2201,15 +2098,12 @@
       <w:proofErr w:type="spellStart"/>
       <w:proofErr w:type="gramStart"/>
       <w:r>
-        <w:t>soumettreVirus</w:t>
+        <w:t>genererZoneUrbaine</w:t>
       </w:r>
       <w:proofErr w:type="spellEnd"/>
       <w:proofErr w:type="gramEnd"/>
-    </w:p>
-    <w:p/>
-    <w:p>
-      <w:r>
-        <w:t>MATRICE</w:t>
+      <w:r>
+        <w:t xml:space="preserve"> 418 455</w:t>
       </w:r>
     </w:p>
     <w:p>
@@ -2223,22 +2117,10 @@
       <w:proofErr w:type="spellStart"/>
       <w:proofErr w:type="gramStart"/>
       <w:r>
-        <w:t>genererDeplacment</w:t>
+        <w:t>lancerVoyage</w:t>
       </w:r>
       <w:proofErr w:type="spellEnd"/>
       <w:proofErr w:type="gramEnd"/>
-      <w:r>
-        <w:t xml:space="preserve"> 458</w:t>
-      </w:r>
-    </w:p>
-    <w:p>
-      <w:bookmarkStart w:id="4" w:name="_GoBack"/>
-      <w:bookmarkEnd w:id="4"/>
-    </w:p>
-    <w:p>
-      <w:r>
-        <w:t>GRAPH</w:t>
-      </w:r>
     </w:p>
     <w:p>
       <w:pPr>
@@ -2251,14 +2133,40 @@
       <w:proofErr w:type="spellStart"/>
       <w:proofErr w:type="gramStart"/>
       <w:r>
-        <w:t>algoPrim</w:t>
+        <w:t>soumettreVirus</w:t>
       </w:r>
       <w:proofErr w:type="spellEnd"/>
       <w:proofErr w:type="gramEnd"/>
-      <w:r>
-        <w:t xml:space="preserve"> 1023</w:t>
-      </w:r>
-    </w:p>
+    </w:p>
+    <w:p/>
+    <w:p>
+      <w:r>
+        <w:t>MATRICE</w:t>
+      </w:r>
+    </w:p>
+    <w:p>
+      <w:pPr>
+        <w:pStyle w:val="Paragraphedeliste"/>
+        <w:numPr>
+          <w:ilvl w:val="0"/>
+          <w:numId w:val="1"/>
+        </w:numPr>
+      </w:pPr>
+      <w:proofErr w:type="spellStart"/>
+      <w:proofErr w:type="gramStart"/>
+      <w:r>
+        <w:t>genererDeplacment</w:t>
+      </w:r>
+      <w:proofErr w:type="spellEnd"/>
+      <w:proofErr w:type="gramEnd"/>
+      <w:r>
+        <w:t xml:space="preserve"> </w:t>
+      </w:r>
+      <w:r>
+        <w:t>664</w:t>
+      </w:r>
+    </w:p>
+    <w:p/>
     <w:sectPr>
       <w:headerReference w:type="default" r:id="rId14"/>
       <w:footerReference w:type="default" r:id="rId15"/>
@@ -2366,6 +2274,7 @@
         <w:docPartUnique/>
       </w:docPartObj>
     </w:sdtPr>
+    <w:sdtEndPr/>
     <w:sdtContent>
       <w:sdt>
         <w:sdtPr>
@@ -2375,6 +2284,7 @@
             <w:docPartUnique/>
           </w:docPartObj>
         </w:sdtPr>
+        <w:sdtEndPr/>
         <w:sdtContent>
           <w:p>
             <w:pPr>
@@ -3853,7 +3763,7 @@
 </file>
 
 <file path=customXml/itemProps1.xml><?xml version="1.0" encoding="utf-8"?>
-<ds:datastoreItem xmlns:ds="http://schemas.openxmlformats.org/officeDocument/2006/customXml" ds:itemID="{E94C6FDA-86E4-45A9-9109-03092A537F56}">
+<ds:datastoreItem xmlns:ds="http://schemas.openxmlformats.org/officeDocument/2006/customXml" ds:itemID="{84ACB8EC-CF96-4BDC-B75C-600CF68A8B61}">
   <ds:schemaRefs>
     <ds:schemaRef ds:uri="http://schemas.openxmlformats.org/officeDocument/2006/bibliography"/>
   </ds:schemaRefs>

</xml_diff>